<commit_message>
Update SE 2141 - Laboratory 4.docx
</commit_message>
<xml_diff>
--- a/SE 2141 - Laboratory 4.docx
+++ b/SE 2141 - Laboratory 4.docx
@@ -4,278 +4,314 @@
   <w:body>
     <w:p>
       <w:pPr>
-        <w:spacing w:line="276" w:lineRule="auto"/>
-        <w:rPr>
-          <w:sz w:val="24"/>
-          <w:szCs w:val="24"/>
-          <w:lang w:val="en-US"/>
-        </w:rPr>
-      </w:pPr>
-    </w:p>
-    <w:p>
-      <w:pPr>
-        <w:spacing w:line="276" w:lineRule="auto"/>
-        <w:rPr>
-          <w:sz w:val="24"/>
-          <w:szCs w:val="24"/>
-          <w:lang w:val="en-US"/>
-        </w:rPr>
-      </w:pPr>
-    </w:p>
-    <w:p>
-      <w:pPr>
-        <w:spacing w:line="276" w:lineRule="auto"/>
-        <w:rPr>
-          <w:sz w:val="24"/>
-          <w:szCs w:val="24"/>
-          <w:lang w:val="en-US"/>
-        </w:rPr>
-      </w:pPr>
-    </w:p>
-    <w:p>
-      <w:pPr>
-        <w:spacing w:line="276" w:lineRule="auto"/>
-        <w:rPr>
-          <w:sz w:val="24"/>
-          <w:szCs w:val="24"/>
-          <w:lang w:val="en-US"/>
-        </w:rPr>
-      </w:pPr>
-    </w:p>
-    <w:p>
-      <w:pPr>
-        <w:spacing w:line="276" w:lineRule="auto"/>
-        <w:rPr>
-          <w:sz w:val="24"/>
-          <w:szCs w:val="24"/>
-          <w:lang w:val="en-US"/>
-        </w:rPr>
-      </w:pPr>
-    </w:p>
-    <w:p>
-      <w:pPr>
-        <w:spacing w:line="276" w:lineRule="auto"/>
-        <w:rPr>
-          <w:sz w:val="24"/>
-          <w:szCs w:val="24"/>
-          <w:lang w:val="en-US"/>
-        </w:rPr>
-      </w:pPr>
-    </w:p>
-    <w:p>
-      <w:pPr>
-        <w:spacing w:line="276" w:lineRule="auto"/>
-        <w:rPr>
-          <w:sz w:val="24"/>
-          <w:szCs w:val="24"/>
-          <w:lang w:val="en-US"/>
-        </w:rPr>
-      </w:pPr>
-    </w:p>
-    <w:p>
-      <w:pPr>
-        <w:spacing w:line="276" w:lineRule="auto"/>
-        <w:rPr>
-          <w:sz w:val="24"/>
-          <w:szCs w:val="24"/>
-          <w:lang w:val="en-US"/>
-        </w:rPr>
-      </w:pPr>
-    </w:p>
-    <w:p>
-      <w:pPr>
-        <w:spacing w:line="276" w:lineRule="auto"/>
-        <w:rPr>
-          <w:sz w:val="24"/>
-          <w:szCs w:val="24"/>
-          <w:lang w:val="en-US"/>
-        </w:rPr>
-      </w:pPr>
-    </w:p>
-    <w:p>
-      <w:pPr>
-        <w:spacing w:line="276" w:lineRule="auto"/>
-        <w:rPr>
-          <w:sz w:val="24"/>
-          <w:szCs w:val="24"/>
-          <w:lang w:val="en-US"/>
-        </w:rPr>
-      </w:pPr>
-    </w:p>
-    <w:p>
-      <w:pPr>
-        <w:spacing w:line="276" w:lineRule="auto"/>
-        <w:rPr>
-          <w:sz w:val="24"/>
-          <w:szCs w:val="24"/>
-          <w:lang w:val="en-US"/>
-        </w:rPr>
-      </w:pPr>
-    </w:p>
-    <w:p>
-      <w:pPr>
-        <w:spacing w:line="276" w:lineRule="auto"/>
-        <w:rPr>
-          <w:sz w:val="24"/>
-          <w:szCs w:val="24"/>
-          <w:lang w:val="en-US"/>
-        </w:rPr>
-      </w:pPr>
-    </w:p>
-    <w:p>
-      <w:pPr>
-        <w:spacing w:line="276" w:lineRule="auto"/>
-        <w:rPr>
-          <w:sz w:val="24"/>
-          <w:szCs w:val="24"/>
-          <w:lang w:val="en-US"/>
-        </w:rPr>
-      </w:pPr>
-    </w:p>
-    <w:p>
-      <w:pPr>
-        <w:spacing w:line="276" w:lineRule="auto"/>
-        <w:rPr>
-          <w:sz w:val="24"/>
-          <w:szCs w:val="24"/>
-          <w:lang w:val="en-US"/>
-        </w:rPr>
-      </w:pPr>
-    </w:p>
-    <w:p>
-      <w:pPr>
-        <w:spacing w:line="276" w:lineRule="auto"/>
-        <w:rPr>
-          <w:sz w:val="24"/>
-          <w:szCs w:val="24"/>
-          <w:lang w:val="en-US"/>
-        </w:rPr>
-      </w:pPr>
-    </w:p>
-    <w:p>
-      <w:pPr>
-        <w:spacing w:line="276" w:lineRule="auto"/>
-        <w:rPr>
-          <w:sz w:val="24"/>
-          <w:szCs w:val="24"/>
-          <w:lang w:val="en-US"/>
-        </w:rPr>
-      </w:pPr>
-    </w:p>
-    <w:p>
-      <w:pPr>
-        <w:spacing w:line="276" w:lineRule="auto"/>
-        <w:rPr>
-          <w:sz w:val="24"/>
-          <w:szCs w:val="24"/>
-          <w:lang w:val="en-US"/>
-        </w:rPr>
-      </w:pPr>
-    </w:p>
-    <w:p>
-      <w:pPr>
-        <w:spacing w:line="276" w:lineRule="auto"/>
-        <w:rPr>
-          <w:sz w:val="24"/>
-          <w:szCs w:val="24"/>
-          <w:lang w:val="en-US"/>
-        </w:rPr>
-      </w:pPr>
-    </w:p>
-    <w:p>
-      <w:pPr>
-        <w:spacing w:line="276" w:lineRule="auto"/>
-        <w:rPr>
-          <w:sz w:val="24"/>
-          <w:szCs w:val="24"/>
-          <w:lang w:val="en-US"/>
-        </w:rPr>
-      </w:pPr>
-    </w:p>
-    <w:p>
-      <w:pPr>
-        <w:spacing w:line="276" w:lineRule="auto"/>
-        <w:rPr>
-          <w:sz w:val="24"/>
-          <w:szCs w:val="24"/>
-          <w:lang w:val="en-US"/>
-        </w:rPr>
-      </w:pPr>
-    </w:p>
-    <w:p>
-      <w:pPr>
-        <w:spacing w:line="276" w:lineRule="auto"/>
-        <w:rPr>
-          <w:sz w:val="24"/>
-          <w:szCs w:val="24"/>
-          <w:lang w:val="en-US"/>
-        </w:rPr>
-      </w:pPr>
-    </w:p>
-    <w:p>
-      <w:pPr>
-        <w:spacing w:line="276" w:lineRule="auto"/>
-        <w:rPr>
-          <w:sz w:val="24"/>
-          <w:szCs w:val="24"/>
-          <w:lang w:val="en-US"/>
-        </w:rPr>
-      </w:pPr>
-    </w:p>
-    <w:p>
-      <w:pPr>
-        <w:spacing w:line="276" w:lineRule="auto"/>
-        <w:rPr>
-          <w:sz w:val="24"/>
-          <w:szCs w:val="24"/>
-          <w:lang w:val="en-US"/>
-        </w:rPr>
-      </w:pPr>
-    </w:p>
-    <w:p>
-      <w:pPr>
-        <w:spacing w:line="276" w:lineRule="auto"/>
-        <w:rPr>
-          <w:sz w:val="24"/>
-          <w:szCs w:val="24"/>
-          <w:lang w:val="en-US"/>
-        </w:rPr>
-      </w:pPr>
-    </w:p>
-    <w:p>
-      <w:pPr>
-        <w:spacing w:line="276" w:lineRule="auto"/>
-        <w:rPr>
-          <w:sz w:val="24"/>
-          <w:szCs w:val="24"/>
-          <w:lang w:val="en-US"/>
-        </w:rPr>
-      </w:pPr>
-    </w:p>
-    <w:p>
-      <w:pPr>
-        <w:spacing w:line="276" w:lineRule="auto"/>
-        <w:rPr>
-          <w:sz w:val="24"/>
-          <w:szCs w:val="24"/>
-          <w:lang w:val="en-US"/>
-        </w:rPr>
-      </w:pPr>
-    </w:p>
-    <w:p>
-      <w:pPr>
-        <w:spacing w:line="480" w:lineRule="auto"/>
-        <w:rPr>
-          <w:rFonts w:ascii="Tahoma" w:hAnsi="Tahoma" w:cs="Tahoma"/>
-          <w:sz w:val="24"/>
-          <w:szCs w:val="24"/>
-        </w:rPr>
-      </w:pPr>
-      <w:r>
-        <w:rPr>
-          <w:rFonts w:ascii="Tahoma" w:hAnsi="Tahoma" w:cs="Tahoma"/>
+        <w:spacing w:line="360" w:lineRule="auto"/>
+        <w:rPr>
           <w:b/>
           <w:bCs/>
+          <w:sz w:val="56"/>
+          <w:szCs w:val="56"/>
+          <w:lang w:val="en-US"/>
+        </w:rPr>
+      </w:pPr>
+    </w:p>
+    <w:p>
+      <w:pPr>
+        <w:spacing w:line="360" w:lineRule="auto"/>
+        <w:jc w:val="center"/>
+        <w:rPr>
+          <w:b/>
+          <w:bCs/>
+          <w:sz w:val="56"/>
+          <w:szCs w:val="56"/>
+          <w:lang w:val="en-US"/>
+        </w:rPr>
+      </w:pPr>
+      <w:r>
+        <w:rPr>
+          <w:b/>
+          <w:bCs/>
+          <w:sz w:val="56"/>
+          <w:szCs w:val="56"/>
+          <w:lang w:val="en-US"/>
+        </w:rPr>
+        <w:t>SE 2141 – Laboratory 4</w:t>
+      </w:r>
+    </w:p>
+    <w:p>
+      <w:pPr>
+        <w:spacing w:line="360" w:lineRule="auto"/>
+        <w:jc w:val="center"/>
+        <w:rPr>
+          <w:b/>
+          <w:bCs/>
+          <w:sz w:val="56"/>
+          <w:szCs w:val="56"/>
+          <w:lang w:val="en-US"/>
+        </w:rPr>
+      </w:pPr>
+      <w:r>
+        <w:rPr>
+          <w:b/>
+          <w:bCs/>
+          <w:sz w:val="56"/>
+          <w:szCs w:val="56"/>
+          <w:lang w:val="en-US"/>
+        </w:rPr>
+        <w:t>Online Library Management System</w:t>
+      </w:r>
+    </w:p>
+    <w:p>
+      <w:pPr>
+        <w:spacing w:line="360" w:lineRule="auto"/>
+        <w:jc w:val="center"/>
+        <w:rPr>
+          <w:sz w:val="28"/>
+          <w:szCs w:val="28"/>
+          <w:lang w:val="en-US"/>
+        </w:rPr>
+      </w:pPr>
+    </w:p>
+    <w:p>
+      <w:pPr>
+        <w:spacing w:line="360" w:lineRule="auto"/>
+        <w:jc w:val="center"/>
+        <w:rPr>
+          <w:b/>
+          <w:bCs/>
+          <w:sz w:val="28"/>
+          <w:szCs w:val="28"/>
+          <w:lang w:val="en-US"/>
+        </w:rPr>
+      </w:pPr>
+    </w:p>
+    <w:p>
+      <w:pPr>
+        <w:spacing w:line="360" w:lineRule="auto"/>
+        <w:jc w:val="center"/>
+        <w:rPr>
+          <w:b/>
+          <w:bCs/>
+          <w:sz w:val="28"/>
+          <w:szCs w:val="28"/>
+          <w:lang w:val="en-US"/>
+        </w:rPr>
+      </w:pPr>
+    </w:p>
+    <w:p>
+      <w:pPr>
+        <w:spacing w:line="360" w:lineRule="auto"/>
+        <w:jc w:val="center"/>
+        <w:rPr>
+          <w:sz w:val="28"/>
+          <w:szCs w:val="28"/>
+          <w:lang w:val="en-US"/>
+        </w:rPr>
+      </w:pPr>
+      <w:r>
+        <w:rPr>
+          <w:b/>
+          <w:bCs/>
+          <w:sz w:val="28"/>
+          <w:szCs w:val="28"/>
+          <w:lang w:val="en-US"/>
+        </w:rPr>
+        <w:t>Name</w:t>
+      </w:r>
+      <w:r>
+        <w:rPr>
+          <w:sz w:val="28"/>
+          <w:szCs w:val="28"/>
+          <w:lang w:val="en-US"/>
+        </w:rPr>
+        <w:t>: Kimly John Vergara</w:t>
+      </w:r>
+    </w:p>
+    <w:p>
+      <w:pPr>
+        <w:spacing w:line="360" w:lineRule="auto"/>
+        <w:jc w:val="center"/>
+        <w:rPr>
+          <w:sz w:val="28"/>
+          <w:szCs w:val="28"/>
+          <w:lang w:val="en-US"/>
+        </w:rPr>
+      </w:pPr>
+      <w:r>
+        <w:rPr>
+          <w:b/>
+          <w:bCs/>
+          <w:sz w:val="28"/>
+          <w:szCs w:val="28"/>
+          <w:lang w:val="en-US"/>
+        </w:rPr>
+        <w:t>Course &amp; Year</w:t>
+      </w:r>
+      <w:r>
+        <w:rPr>
+          <w:sz w:val="28"/>
+          <w:szCs w:val="28"/>
+          <w:lang w:val="en-US"/>
+        </w:rPr>
+        <w:t xml:space="preserve">: BSSE </w:t>
+      </w:r>
+      <w:r>
+        <w:rPr>
+          <w:sz w:val="28"/>
+          <w:szCs w:val="28"/>
+          <w:lang w:val="en-US"/>
+        </w:rPr>
+        <w:t>–</w:t>
+      </w:r>
+      <w:r>
+        <w:rPr>
+          <w:sz w:val="28"/>
+          <w:szCs w:val="28"/>
+          <w:lang w:val="en-US"/>
+        </w:rPr>
+        <w:t xml:space="preserve"> 2</w:t>
+      </w:r>
+    </w:p>
+    <w:p>
+      <w:pPr>
+        <w:spacing w:line="360" w:lineRule="auto"/>
+        <w:jc w:val="center"/>
+        <w:rPr>
+          <w:sz w:val="28"/>
+          <w:szCs w:val="28"/>
+          <w:lang w:val="en-US"/>
+        </w:rPr>
+      </w:pPr>
+    </w:p>
+    <w:p>
+      <w:pPr>
+        <w:spacing w:line="360" w:lineRule="auto"/>
+        <w:jc w:val="center"/>
+        <w:rPr>
+          <w:sz w:val="28"/>
+          <w:szCs w:val="28"/>
+          <w:lang w:val="en-US"/>
+        </w:rPr>
+      </w:pPr>
+    </w:p>
+    <w:p>
+      <w:pPr>
+        <w:spacing w:line="360" w:lineRule="auto"/>
+        <w:jc w:val="center"/>
+        <w:rPr>
+          <w:b/>
+          <w:bCs/>
+          <w:sz w:val="28"/>
+          <w:szCs w:val="28"/>
+          <w:lang w:val="en-US"/>
+        </w:rPr>
+      </w:pPr>
+    </w:p>
+    <w:p>
+      <w:pPr>
+        <w:spacing w:line="360" w:lineRule="auto"/>
+        <w:jc w:val="center"/>
+        <w:rPr>
+          <w:b/>
+          <w:bCs/>
+          <w:sz w:val="28"/>
+          <w:szCs w:val="28"/>
+          <w:lang w:val="en-US"/>
+        </w:rPr>
+      </w:pPr>
+    </w:p>
+    <w:p>
+      <w:pPr>
+        <w:spacing w:line="360" w:lineRule="auto"/>
+        <w:jc w:val="center"/>
+        <w:rPr>
+          <w:sz w:val="28"/>
+          <w:szCs w:val="28"/>
+          <w:lang w:val="en-US"/>
+        </w:rPr>
+      </w:pPr>
+      <w:r>
+        <w:rPr>
+          <w:b/>
+          <w:bCs/>
+          <w:sz w:val="28"/>
+          <w:szCs w:val="28"/>
+          <w:lang w:val="en-US"/>
+        </w:rPr>
+        <w:t>Date</w:t>
+      </w:r>
+      <w:r>
+        <w:rPr>
+          <w:b/>
+          <w:bCs/>
+          <w:sz w:val="28"/>
+          <w:szCs w:val="28"/>
+          <w:lang w:val="en-US"/>
+        </w:rPr>
+        <w:t xml:space="preserve">: </w:t>
+      </w:r>
+      <w:r>
+        <w:rPr>
+          <w:sz w:val="28"/>
+          <w:szCs w:val="28"/>
+          <w:lang w:val="en-US"/>
+        </w:rPr>
+        <w:t>December 11, 2024</w:t>
+      </w:r>
+    </w:p>
+    <w:p>
+      <w:pPr>
+        <w:spacing w:line="360" w:lineRule="auto"/>
+        <w:rPr>
+          <w:sz w:val="24"/>
+          <w:szCs w:val="24"/>
+          <w:lang w:val="en-US"/>
+        </w:rPr>
+      </w:pPr>
+    </w:p>
+    <w:p>
+      <w:pPr>
+        <w:spacing w:line="360" w:lineRule="auto"/>
+        <w:rPr>
+          <w:sz w:val="24"/>
+          <w:szCs w:val="24"/>
+          <w:lang w:val="en-US"/>
+        </w:rPr>
+      </w:pPr>
+    </w:p>
+    <w:p>
+      <w:pPr>
+        <w:spacing w:line="360" w:lineRule="auto"/>
+        <w:rPr>
+          <w:sz w:val="24"/>
+          <w:szCs w:val="24"/>
+          <w:lang w:val="en-US"/>
+        </w:rPr>
+      </w:pPr>
+    </w:p>
+    <w:p>
+      <w:pPr>
+        <w:spacing w:line="360" w:lineRule="auto"/>
+        <w:rPr>
+          <w:sz w:val="24"/>
+          <w:szCs w:val="24"/>
+          <w:lang w:val="en-US"/>
+        </w:rPr>
+      </w:pPr>
+    </w:p>
+    <w:p>
+      <w:pPr>
+        <w:spacing w:line="360" w:lineRule="auto"/>
+        <w:rPr>
+          <w:rFonts w:ascii="Tahoma" w:hAnsi="Tahoma" w:cs="Tahoma"/>
+          <w:sz w:val="24"/>
+          <w:szCs w:val="24"/>
+        </w:rPr>
+      </w:pPr>
+      <w:r>
+        <w:rPr>
+          <w:rFonts w:ascii="Tahoma" w:hAnsi="Tahoma" w:cs="Tahoma"/>
+          <w:b/>
+          <w:bCs/>
           <w:sz w:val="24"/>
           <w:szCs w:val="24"/>
           <w:lang w:val="en-US"/>
@@ -330,7 +366,7 @@
     </w:p>
     <w:p>
       <w:pPr>
-        <w:spacing w:line="480" w:lineRule="auto"/>
+        <w:spacing w:line="360" w:lineRule="auto"/>
         <w:rPr>
           <w:rFonts w:ascii="Tahoma" w:hAnsi="Tahoma" w:cs="Tahoma"/>
           <w:sz w:val="24"/>
@@ -348,17 +384,18 @@
     </w:p>
     <w:p>
       <w:pPr>
-        <w:spacing w:line="276" w:lineRule="auto"/>
-        <w:rPr>
-          <w:rFonts w:ascii="Tahoma" w:hAnsi="Tahoma" w:cs="Tahoma"/>
-          <w:sz w:val="24"/>
-          <w:szCs w:val="24"/>
-          <w:lang w:val="en-US"/>
-        </w:rPr>
-      </w:pPr>
-      <w:r>
-        <w:rPr>
-          <w:rFonts w:ascii="Tahoma" w:hAnsi="Tahoma" w:cs="Tahoma"/>
+        <w:spacing w:line="360" w:lineRule="auto"/>
+        <w:rPr>
+          <w:rFonts w:ascii="Tahoma" w:hAnsi="Tahoma" w:cs="Tahoma"/>
+          <w:sz w:val="24"/>
+          <w:szCs w:val="24"/>
+          <w:lang w:val="en-US"/>
+        </w:rPr>
+      </w:pPr>
+      <w:r>
+        <w:rPr>
+          <w:rFonts w:ascii="Tahoma" w:hAnsi="Tahoma" w:cs="Tahoma"/>
+          <w:noProof/>
           <w:sz w:val="24"/>
           <w:szCs w:val="24"/>
           <w:lang w:val="en-US"/>
@@ -379,7 +416,7 @@
                     <pic:cNvPicPr/>
                   </pic:nvPicPr>
                   <pic:blipFill>
-                    <a:blip r:embed="rId6"/>
+                    <a:blip r:embed="rId7"/>
                     <a:stretch>
                       <a:fillRect/>
                     </a:stretch>
@@ -402,7 +439,7 @@
     </w:p>
     <w:p>
       <w:pPr>
-        <w:spacing w:line="276" w:lineRule="auto"/>
+        <w:spacing w:line="360" w:lineRule="auto"/>
         <w:rPr>
           <w:rFonts w:ascii="Tahoma" w:hAnsi="Tahoma" w:cs="Tahoma"/>
           <w:i/>
@@ -440,18 +477,18 @@
     </w:p>
     <w:p>
       <w:pPr>
-        <w:spacing w:line="276" w:lineRule="auto"/>
-        <w:rPr>
-          <w:rFonts w:ascii="Tahoma" w:hAnsi="Tahoma" w:cs="Tahoma"/>
-          <w:sz w:val="24"/>
-          <w:szCs w:val="24"/>
-          <w:lang w:val="en-US"/>
-        </w:rPr>
-      </w:pPr>
-    </w:p>
-    <w:p>
-      <w:pPr>
-        <w:spacing w:line="480" w:lineRule="auto"/>
+        <w:spacing w:line="360" w:lineRule="auto"/>
+        <w:rPr>
+          <w:rFonts w:ascii="Tahoma" w:hAnsi="Tahoma" w:cs="Tahoma"/>
+          <w:sz w:val="24"/>
+          <w:szCs w:val="24"/>
+          <w:lang w:val="en-US"/>
+        </w:rPr>
+      </w:pPr>
+    </w:p>
+    <w:p>
+      <w:pPr>
+        <w:spacing w:line="360" w:lineRule="auto"/>
         <w:ind w:firstLine="720"/>
         <w:jc w:val="both"/>
         <w:rPr>
@@ -473,15 +510,21 @@
     </w:p>
     <w:p>
       <w:pPr>
-        <w:spacing w:line="480" w:lineRule="auto"/>
-        <w:jc w:val="both"/>
-        <w:rPr>
-          <w:rFonts w:ascii="Tahoma" w:hAnsi="Tahoma" w:cs="Tahoma"/>
-          <w:sz w:val="24"/>
-          <w:szCs w:val="24"/>
-        </w:rPr>
-      </w:pPr>
-      <w:r>
+        <w:spacing w:line="360" w:lineRule="auto"/>
+        <w:ind w:firstLine="720"/>
+        <w:jc w:val="both"/>
+        <w:rPr>
+          <w:rFonts w:ascii="Tahoma" w:hAnsi="Tahoma" w:cs="Tahoma"/>
+          <w:sz w:val="24"/>
+          <w:szCs w:val="24"/>
+          <w:lang w:val="en-US"/>
+        </w:rPr>
+      </w:pPr>
+    </w:p>
+    <w:p>
+      <w:pPr>
+        <w:spacing w:line="360" w:lineRule="auto"/>
+        <w:jc w:val="both"/>
         <w:rPr>
           <w:rFonts w:ascii="Tahoma" w:hAnsi="Tahoma" w:cs="Tahoma"/>
           <w:b/>
@@ -490,21 +533,19 @@
           <w:szCs w:val="24"/>
           <w:lang w:val="en-US"/>
         </w:rPr>
-        <w:t xml:space="preserve">Part 2: </w:t>
-      </w:r>
-      <w:r>
-        <w:rPr>
-          <w:rFonts w:ascii="Tahoma" w:hAnsi="Tahoma" w:cs="Tahoma"/>
-          <w:sz w:val="24"/>
-          <w:szCs w:val="24"/>
-        </w:rPr>
-        <w:t>Translate the ER diagram into relational tables.</w:t>
-      </w:r>
-    </w:p>
-    <w:p>
-      <w:pPr>
-        <w:spacing w:line="240" w:lineRule="auto"/>
-        <w:jc w:val="both"/>
+      </w:pPr>
+    </w:p>
+    <w:p>
+      <w:pPr>
+        <w:spacing w:line="360" w:lineRule="auto"/>
+        <w:jc w:val="both"/>
+        <w:rPr>
+          <w:rFonts w:ascii="Tahoma" w:hAnsi="Tahoma" w:cs="Tahoma"/>
+          <w:sz w:val="24"/>
+          <w:szCs w:val="24"/>
+        </w:rPr>
+      </w:pPr>
+      <w:r>
         <w:rPr>
           <w:rFonts w:ascii="Tahoma" w:hAnsi="Tahoma" w:cs="Tahoma"/>
           <w:b/>
@@ -513,12 +554,36 @@
           <w:szCs w:val="24"/>
           <w:lang w:val="en-US"/>
         </w:rPr>
-      </w:pPr>
-      <w:r>
+        <w:t xml:space="preserve">Part 2: </w:t>
+      </w:r>
+      <w:r>
+        <w:rPr>
+          <w:rFonts w:ascii="Tahoma" w:hAnsi="Tahoma" w:cs="Tahoma"/>
+          <w:sz w:val="24"/>
+          <w:szCs w:val="24"/>
+        </w:rPr>
+        <w:t>Translate the ER diagram into relational tables.</w:t>
+      </w:r>
+    </w:p>
+    <w:p>
+      <w:pPr>
+        <w:spacing w:line="360" w:lineRule="auto"/>
+        <w:jc w:val="both"/>
         <w:rPr>
           <w:rFonts w:ascii="Tahoma" w:hAnsi="Tahoma" w:cs="Tahoma"/>
           <w:b/>
           <w:bCs/>
+          <w:sz w:val="24"/>
+          <w:szCs w:val="24"/>
+          <w:lang w:val="en-US"/>
+        </w:rPr>
+      </w:pPr>
+      <w:r>
+        <w:rPr>
+          <w:rFonts w:ascii="Tahoma" w:hAnsi="Tahoma" w:cs="Tahoma"/>
+          <w:b/>
+          <w:bCs/>
+          <w:noProof/>
           <w:sz w:val="24"/>
           <w:szCs w:val="24"/>
           <w:lang w:val="en-US"/>
@@ -539,7 +604,7 @@
                     <pic:cNvPicPr/>
                   </pic:nvPicPr>
                   <pic:blipFill>
-                    <a:blip r:embed="rId7"/>
+                    <a:blip r:embed="rId8"/>
                     <a:stretch>
                       <a:fillRect/>
                     </a:stretch>
@@ -562,7 +627,7 @@
     </w:p>
     <w:p>
       <w:pPr>
-        <w:spacing w:line="240" w:lineRule="auto"/>
+        <w:spacing w:line="360" w:lineRule="auto"/>
         <w:jc w:val="both"/>
         <w:rPr>
           <w:rFonts w:ascii="Tahoma" w:hAnsi="Tahoma" w:cs="Tahoma"/>
@@ -583,7 +648,201 @@
     </w:p>
     <w:p>
       <w:pPr>
-        <w:spacing w:line="480" w:lineRule="auto"/>
+        <w:spacing w:line="360" w:lineRule="auto"/>
+        <w:ind w:firstLine="720"/>
+        <w:jc w:val="both"/>
+        <w:rPr>
+          <w:rFonts w:ascii="Tahoma" w:hAnsi="Tahoma" w:cs="Tahoma"/>
+          <w:sz w:val="24"/>
+          <w:szCs w:val="24"/>
+        </w:rPr>
+      </w:pPr>
+      <w:r>
+        <w:rPr>
+          <w:rFonts w:ascii="Tahoma" w:hAnsi="Tahoma" w:cs="Tahoma"/>
+          <w:sz w:val="24"/>
+          <w:szCs w:val="24"/>
+        </w:rPr>
+        <w:t xml:space="preserve">The Books table stores details about each book in the library, including </w:t>
+      </w:r>
+      <w:proofErr w:type="spellStart"/>
+      <w:r>
+        <w:rPr>
+          <w:rFonts w:ascii="Tahoma" w:hAnsi="Tahoma" w:cs="Tahoma"/>
+          <w:sz w:val="24"/>
+          <w:szCs w:val="24"/>
+        </w:rPr>
+        <w:t>Book_ID</w:t>
+      </w:r>
+      <w:proofErr w:type="spellEnd"/>
+      <w:r>
+        <w:rPr>
+          <w:rFonts w:ascii="Tahoma" w:hAnsi="Tahoma" w:cs="Tahoma"/>
+          <w:sz w:val="24"/>
+          <w:szCs w:val="24"/>
+        </w:rPr>
+        <w:t xml:space="preserve"> (Primary Key), Title, Author, ISBN, Genre, </w:t>
+      </w:r>
+      <w:proofErr w:type="spellStart"/>
+      <w:r>
+        <w:rPr>
+          <w:rFonts w:ascii="Tahoma" w:hAnsi="Tahoma" w:cs="Tahoma"/>
+          <w:sz w:val="24"/>
+          <w:szCs w:val="24"/>
+        </w:rPr>
+        <w:t>Published_Year</w:t>
+      </w:r>
+      <w:proofErr w:type="spellEnd"/>
+      <w:r>
+        <w:rPr>
+          <w:rFonts w:ascii="Tahoma" w:hAnsi="Tahoma" w:cs="Tahoma"/>
+          <w:sz w:val="24"/>
+          <w:szCs w:val="24"/>
+        </w:rPr>
+        <w:t xml:space="preserve">, and </w:t>
+      </w:r>
+      <w:proofErr w:type="spellStart"/>
+      <w:r>
+        <w:rPr>
+          <w:rFonts w:ascii="Tahoma" w:hAnsi="Tahoma" w:cs="Tahoma"/>
+          <w:sz w:val="24"/>
+          <w:szCs w:val="24"/>
+        </w:rPr>
+        <w:t>Quantity_Available</w:t>
+      </w:r>
+      <w:proofErr w:type="spellEnd"/>
+      <w:r>
+        <w:rPr>
+          <w:rFonts w:ascii="Tahoma" w:hAnsi="Tahoma" w:cs="Tahoma"/>
+          <w:sz w:val="24"/>
+          <w:szCs w:val="24"/>
+        </w:rPr>
+        <w:t xml:space="preserve">. The </w:t>
+      </w:r>
+      <w:proofErr w:type="spellStart"/>
+      <w:r>
+        <w:rPr>
+          <w:rFonts w:ascii="Tahoma" w:hAnsi="Tahoma" w:cs="Tahoma"/>
+          <w:sz w:val="24"/>
+          <w:szCs w:val="24"/>
+        </w:rPr>
+        <w:t>Book_ID</w:t>
+      </w:r>
+      <w:proofErr w:type="spellEnd"/>
+      <w:r>
+        <w:rPr>
+          <w:rFonts w:ascii="Tahoma" w:hAnsi="Tahoma" w:cs="Tahoma"/>
+          <w:sz w:val="24"/>
+          <w:szCs w:val="24"/>
+        </w:rPr>
+        <w:t xml:space="preserve"> is unique, ensuring each book can be identified distinctly. The other fields are mandatory, with </w:t>
+      </w:r>
+      <w:proofErr w:type="spellStart"/>
+      <w:r>
+        <w:rPr>
+          <w:rFonts w:ascii="Tahoma" w:hAnsi="Tahoma" w:cs="Tahoma"/>
+          <w:sz w:val="24"/>
+          <w:szCs w:val="24"/>
+        </w:rPr>
+        <w:t>Quantity_Available</w:t>
+      </w:r>
+      <w:proofErr w:type="spellEnd"/>
+      <w:r>
+        <w:rPr>
+          <w:rFonts w:ascii="Tahoma" w:hAnsi="Tahoma" w:cs="Tahoma"/>
+          <w:sz w:val="24"/>
+          <w:szCs w:val="24"/>
+        </w:rPr>
+        <w:t xml:space="preserve"> tracking the number of available copies for borrowing. Constraints ensure that each book has a unique </w:t>
+      </w:r>
+      <w:proofErr w:type="gramStart"/>
+      <w:r>
+        <w:rPr>
+          <w:rFonts w:ascii="Tahoma" w:hAnsi="Tahoma" w:cs="Tahoma"/>
+          <w:sz w:val="24"/>
+          <w:szCs w:val="24"/>
+        </w:rPr>
+        <w:t>identifier</w:t>
+      </w:r>
+      <w:proofErr w:type="gramEnd"/>
+      <w:r>
+        <w:rPr>
+          <w:rFonts w:ascii="Tahoma" w:hAnsi="Tahoma" w:cs="Tahoma"/>
+          <w:sz w:val="24"/>
+          <w:szCs w:val="24"/>
+        </w:rPr>
+        <w:t xml:space="preserve"> and all relevant information is provided.</w:t>
+      </w:r>
+    </w:p>
+    <w:p>
+      <w:pPr>
+        <w:spacing w:line="360" w:lineRule="auto"/>
+        <w:jc w:val="both"/>
+        <w:rPr>
+          <w:rFonts w:ascii="Tahoma" w:hAnsi="Tahoma" w:cs="Tahoma"/>
+          <w:sz w:val="24"/>
+          <w:szCs w:val="24"/>
+        </w:rPr>
+      </w:pPr>
+    </w:p>
+    <w:p>
+      <w:pPr>
+        <w:spacing w:line="360" w:lineRule="auto"/>
+        <w:jc w:val="both"/>
+        <w:rPr>
+          <w:rFonts w:ascii="Tahoma" w:hAnsi="Tahoma" w:cs="Tahoma"/>
+          <w:sz w:val="24"/>
+          <w:szCs w:val="24"/>
+          <w:lang w:val="en-US"/>
+        </w:rPr>
+      </w:pPr>
+      <w:r>
+        <w:rPr>
+          <w:rFonts w:ascii="Tahoma" w:hAnsi="Tahoma" w:cs="Tahoma"/>
+          <w:sz w:val="24"/>
+          <w:szCs w:val="24"/>
+          <w:lang w:val="en-US"/>
+        </w:rPr>
+        <w:drawing>
+          <wp:inline distT="0" distB="0" distL="0" distR="0" wp14:anchorId="243333F4" wp14:editId="246CA3E9">
+            <wp:extent cx="5943600" cy="1147445"/>
+            <wp:effectExtent l="0" t="0" r="0" b="0"/>
+            <wp:docPr id="1655868159" name="Picture 1" descr="A close-up of a computer code&#10;&#10;Description automatically generated"/>
+            <wp:cNvGraphicFramePr>
+              <a:graphicFrameLocks xmlns:a="http://schemas.openxmlformats.org/drawingml/2006/main" noChangeAspect="1"/>
+            </wp:cNvGraphicFramePr>
+            <a:graphic xmlns:a="http://schemas.openxmlformats.org/drawingml/2006/main">
+              <a:graphicData uri="http://schemas.openxmlformats.org/drawingml/2006/picture">
+                <pic:pic xmlns:pic="http://schemas.openxmlformats.org/drawingml/2006/picture">
+                  <pic:nvPicPr>
+                    <pic:cNvPr id="1655868159" name="Picture 1" descr="A close-up of a computer code&#10;&#10;Description automatically generated"/>
+                    <pic:cNvPicPr/>
+                  </pic:nvPicPr>
+                  <pic:blipFill>
+                    <a:blip r:embed="rId9"/>
+                    <a:stretch>
+                      <a:fillRect/>
+                    </a:stretch>
+                  </pic:blipFill>
+                  <pic:spPr>
+                    <a:xfrm>
+                      <a:off x="0" y="0"/>
+                      <a:ext cx="5943600" cy="1147445"/>
+                    </a:xfrm>
+                    <a:prstGeom prst="rect">
+                      <a:avLst/>
+                    </a:prstGeom>
+                  </pic:spPr>
+                </pic:pic>
+              </a:graphicData>
+            </a:graphic>
+          </wp:inline>
+        </w:drawing>
+      </w:r>
+    </w:p>
+    <w:p>
+      <w:pPr>
+        <w:spacing w:line="360" w:lineRule="auto"/>
         <w:jc w:val="both"/>
         <w:rPr>
           <w:rFonts w:ascii="Tahoma" w:hAnsi="Tahoma" w:cs="Tahoma"/>
@@ -592,18 +851,2269 @@
           <w:lang w:val="en-US"/>
         </w:rPr>
       </w:pPr>
-    </w:p>
-    <w:p>
-      <w:pPr>
-        <w:spacing w:line="480" w:lineRule="auto"/>
-        <w:jc w:val="both"/>
+      <w:r>
         <w:rPr>
           <w:rFonts w:ascii="Tahoma" w:hAnsi="Tahoma" w:cs="Tahoma"/>
           <w:i/>
           <w:iCs/>
           <w:lang w:val="en-US"/>
         </w:rPr>
-      </w:pPr>
+        <w:t>Diagram 2.2: Create Users Table</w:t>
+      </w:r>
+    </w:p>
+    <w:p>
+      <w:pPr>
+        <w:spacing w:line="360" w:lineRule="auto"/>
+        <w:ind w:firstLine="720"/>
+        <w:jc w:val="both"/>
+        <w:rPr>
+          <w:rFonts w:ascii="Tahoma" w:hAnsi="Tahoma" w:cs="Tahoma"/>
+          <w:sz w:val="24"/>
+          <w:szCs w:val="24"/>
+        </w:rPr>
+      </w:pPr>
+      <w:r>
+        <w:rPr>
+          <w:rFonts w:ascii="Tahoma" w:hAnsi="Tahoma" w:cs="Tahoma"/>
+          <w:sz w:val="24"/>
+          <w:szCs w:val="24"/>
+        </w:rPr>
+        <w:t xml:space="preserve">The Users table contains information about library members, including </w:t>
+      </w:r>
+      <w:proofErr w:type="spellStart"/>
+      <w:r>
+        <w:rPr>
+          <w:rFonts w:ascii="Tahoma" w:hAnsi="Tahoma" w:cs="Tahoma"/>
+          <w:sz w:val="24"/>
+          <w:szCs w:val="24"/>
+        </w:rPr>
+        <w:t>User_ID</w:t>
+      </w:r>
+      <w:proofErr w:type="spellEnd"/>
+      <w:r>
+        <w:rPr>
+          <w:rFonts w:ascii="Tahoma" w:hAnsi="Tahoma" w:cs="Tahoma"/>
+          <w:sz w:val="24"/>
+          <w:szCs w:val="24"/>
+        </w:rPr>
+        <w:t xml:space="preserve"> (Primary Key), </w:t>
+      </w:r>
+      <w:proofErr w:type="spellStart"/>
+      <w:r>
+        <w:rPr>
+          <w:rFonts w:ascii="Tahoma" w:hAnsi="Tahoma" w:cs="Tahoma"/>
+          <w:sz w:val="24"/>
+          <w:szCs w:val="24"/>
+        </w:rPr>
+        <w:t>Full_Name</w:t>
+      </w:r>
+      <w:proofErr w:type="spellEnd"/>
+      <w:r>
+        <w:rPr>
+          <w:rFonts w:ascii="Tahoma" w:hAnsi="Tahoma" w:cs="Tahoma"/>
+          <w:sz w:val="24"/>
+          <w:szCs w:val="24"/>
+        </w:rPr>
+        <w:t xml:space="preserve">, </w:t>
+      </w:r>
+      <w:proofErr w:type="spellStart"/>
+      <w:r>
+        <w:rPr>
+          <w:rFonts w:ascii="Tahoma" w:hAnsi="Tahoma" w:cs="Tahoma"/>
+          <w:sz w:val="24"/>
+          <w:szCs w:val="24"/>
+        </w:rPr>
+        <w:t>Email_Address</w:t>
+      </w:r>
+      <w:proofErr w:type="spellEnd"/>
+      <w:r>
+        <w:rPr>
+          <w:rFonts w:ascii="Tahoma" w:hAnsi="Tahoma" w:cs="Tahoma"/>
+          <w:sz w:val="24"/>
+          <w:szCs w:val="24"/>
+        </w:rPr>
+        <w:t xml:space="preserve">, and </w:t>
+      </w:r>
+      <w:proofErr w:type="spellStart"/>
+      <w:r>
+        <w:rPr>
+          <w:rFonts w:ascii="Tahoma" w:hAnsi="Tahoma" w:cs="Tahoma"/>
+          <w:sz w:val="24"/>
+          <w:szCs w:val="24"/>
+        </w:rPr>
+        <w:t>Membership_Date</w:t>
+      </w:r>
+      <w:proofErr w:type="spellEnd"/>
+      <w:r>
+        <w:rPr>
+          <w:rFonts w:ascii="Tahoma" w:hAnsi="Tahoma" w:cs="Tahoma"/>
+          <w:sz w:val="24"/>
+          <w:szCs w:val="24"/>
+        </w:rPr>
+        <w:t xml:space="preserve">. The </w:t>
+      </w:r>
+      <w:proofErr w:type="spellStart"/>
+      <w:r>
+        <w:rPr>
+          <w:rFonts w:ascii="Tahoma" w:hAnsi="Tahoma" w:cs="Tahoma"/>
+          <w:sz w:val="24"/>
+          <w:szCs w:val="24"/>
+        </w:rPr>
+        <w:t>User_ID</w:t>
+      </w:r>
+      <w:proofErr w:type="spellEnd"/>
+      <w:r>
+        <w:rPr>
+          <w:rFonts w:ascii="Tahoma" w:hAnsi="Tahoma" w:cs="Tahoma"/>
+          <w:sz w:val="24"/>
+          <w:szCs w:val="24"/>
+        </w:rPr>
+        <w:t xml:space="preserve"> uniquely identifies each user, while </w:t>
+      </w:r>
+      <w:proofErr w:type="spellStart"/>
+      <w:r>
+        <w:rPr>
+          <w:rFonts w:ascii="Tahoma" w:hAnsi="Tahoma" w:cs="Tahoma"/>
+          <w:sz w:val="24"/>
+          <w:szCs w:val="24"/>
+        </w:rPr>
+        <w:t>Email_Address</w:t>
+      </w:r>
+      <w:proofErr w:type="spellEnd"/>
+      <w:r>
+        <w:rPr>
+          <w:rFonts w:ascii="Tahoma" w:hAnsi="Tahoma" w:cs="Tahoma"/>
+          <w:sz w:val="24"/>
+          <w:szCs w:val="24"/>
+        </w:rPr>
+        <w:t xml:space="preserve"> is unique and required for communication purposes. The </w:t>
+      </w:r>
+      <w:proofErr w:type="spellStart"/>
+      <w:r>
+        <w:rPr>
+          <w:rFonts w:ascii="Tahoma" w:hAnsi="Tahoma" w:cs="Tahoma"/>
+          <w:sz w:val="24"/>
+          <w:szCs w:val="24"/>
+        </w:rPr>
+        <w:t>Membership_Date</w:t>
+      </w:r>
+      <w:proofErr w:type="spellEnd"/>
+      <w:r>
+        <w:rPr>
+          <w:rFonts w:ascii="Tahoma" w:hAnsi="Tahoma" w:cs="Tahoma"/>
+          <w:sz w:val="24"/>
+          <w:szCs w:val="24"/>
+        </w:rPr>
+        <w:t xml:space="preserve"> helps track when the user joined the library. Constraints enforce uniqueness for </w:t>
+      </w:r>
+      <w:proofErr w:type="spellStart"/>
+      <w:r>
+        <w:rPr>
+          <w:rFonts w:ascii="Tahoma" w:hAnsi="Tahoma" w:cs="Tahoma"/>
+          <w:sz w:val="24"/>
+          <w:szCs w:val="24"/>
+        </w:rPr>
+        <w:t>User_ID</w:t>
+      </w:r>
+      <w:proofErr w:type="spellEnd"/>
+      <w:r>
+        <w:rPr>
+          <w:rFonts w:ascii="Tahoma" w:hAnsi="Tahoma" w:cs="Tahoma"/>
+          <w:sz w:val="24"/>
+          <w:szCs w:val="24"/>
+        </w:rPr>
+        <w:t xml:space="preserve"> and </w:t>
+      </w:r>
+      <w:proofErr w:type="spellStart"/>
+      <w:r>
+        <w:rPr>
+          <w:rFonts w:ascii="Tahoma" w:hAnsi="Tahoma" w:cs="Tahoma"/>
+          <w:sz w:val="24"/>
+          <w:szCs w:val="24"/>
+        </w:rPr>
+        <w:t>Email_Address</w:t>
+      </w:r>
+      <w:proofErr w:type="spellEnd"/>
+      <w:r>
+        <w:rPr>
+          <w:rFonts w:ascii="Tahoma" w:hAnsi="Tahoma" w:cs="Tahoma"/>
+          <w:sz w:val="24"/>
+          <w:szCs w:val="24"/>
+        </w:rPr>
+        <w:t>, ensuring no duplicates.</w:t>
+      </w:r>
+    </w:p>
+    <w:p>
+      <w:pPr>
+        <w:spacing w:line="360" w:lineRule="auto"/>
+        <w:ind w:firstLine="720"/>
+        <w:jc w:val="both"/>
+        <w:rPr>
+          <w:rFonts w:ascii="Tahoma" w:hAnsi="Tahoma" w:cs="Tahoma"/>
+          <w:sz w:val="24"/>
+          <w:szCs w:val="24"/>
+        </w:rPr>
+      </w:pPr>
+    </w:p>
+    <w:p>
+      <w:pPr>
+        <w:spacing w:line="360" w:lineRule="auto"/>
+        <w:jc w:val="both"/>
+        <w:rPr>
+          <w:rFonts w:ascii="Tahoma" w:hAnsi="Tahoma" w:cs="Tahoma"/>
+          <w:sz w:val="24"/>
+          <w:szCs w:val="24"/>
+          <w:lang w:val="en-US"/>
+        </w:rPr>
+      </w:pPr>
+      <w:r>
+        <w:rPr>
+          <w:rFonts w:ascii="Tahoma" w:hAnsi="Tahoma" w:cs="Tahoma"/>
+          <w:sz w:val="24"/>
+          <w:szCs w:val="24"/>
+          <w:lang w:val="en-US"/>
+        </w:rPr>
+        <w:drawing>
+          <wp:inline distT="0" distB="0" distL="0" distR="0" wp14:anchorId="4E68E528" wp14:editId="4FFEF104">
+            <wp:extent cx="5943600" cy="1595120"/>
+            <wp:effectExtent l="0" t="0" r="0" b="5080"/>
+            <wp:docPr id="1024375449" name="Picture 1" descr="A computer screen shot of text&#10;&#10;Description automatically generated"/>
+            <wp:cNvGraphicFramePr>
+              <a:graphicFrameLocks xmlns:a="http://schemas.openxmlformats.org/drawingml/2006/main" noChangeAspect="1"/>
+            </wp:cNvGraphicFramePr>
+            <a:graphic xmlns:a="http://schemas.openxmlformats.org/drawingml/2006/main">
+              <a:graphicData uri="http://schemas.openxmlformats.org/drawingml/2006/picture">
+                <pic:pic xmlns:pic="http://schemas.openxmlformats.org/drawingml/2006/picture">
+                  <pic:nvPicPr>
+                    <pic:cNvPr id="1024375449" name="Picture 1" descr="A computer screen shot of text&#10;&#10;Description automatically generated"/>
+                    <pic:cNvPicPr/>
+                  </pic:nvPicPr>
+                  <pic:blipFill>
+                    <a:blip r:embed="rId10"/>
+                    <a:stretch>
+                      <a:fillRect/>
+                    </a:stretch>
+                  </pic:blipFill>
+                  <pic:spPr>
+                    <a:xfrm>
+                      <a:off x="0" y="0"/>
+                      <a:ext cx="5943600" cy="1595120"/>
+                    </a:xfrm>
+                    <a:prstGeom prst="rect">
+                      <a:avLst/>
+                    </a:prstGeom>
+                  </pic:spPr>
+                </pic:pic>
+              </a:graphicData>
+            </a:graphic>
+          </wp:inline>
+        </w:drawing>
+      </w:r>
+    </w:p>
+    <w:p>
+      <w:pPr>
+        <w:spacing w:line="360" w:lineRule="auto"/>
+        <w:jc w:val="both"/>
+        <w:rPr>
+          <w:rFonts w:ascii="Tahoma" w:hAnsi="Tahoma" w:cs="Tahoma"/>
+          <w:i/>
+          <w:iCs/>
+          <w:lang w:val="en-US"/>
+        </w:rPr>
+      </w:pPr>
+      <w:r>
+        <w:rPr>
+          <w:rFonts w:ascii="Tahoma" w:hAnsi="Tahoma" w:cs="Tahoma"/>
+          <w:i/>
+          <w:iCs/>
+          <w:lang w:val="en-US"/>
+        </w:rPr>
+        <w:t>Diagram 2.3:</w:t>
+      </w:r>
+      <w:r>
+        <w:rPr>
+          <w:rFonts w:ascii="Tahoma" w:hAnsi="Tahoma" w:cs="Tahoma"/>
+          <w:sz w:val="24"/>
+          <w:szCs w:val="24"/>
+          <w:lang w:val="en-US"/>
+        </w:rPr>
+        <w:t xml:space="preserve"> </w:t>
+      </w:r>
+      <w:r>
+        <w:rPr>
+          <w:rFonts w:ascii="Tahoma" w:hAnsi="Tahoma" w:cs="Tahoma"/>
+          <w:i/>
+          <w:iCs/>
+          <w:lang w:val="en-US"/>
+        </w:rPr>
+        <w:t>Create Book Loans Table</w:t>
+      </w:r>
+    </w:p>
+    <w:p>
+      <w:pPr>
+        <w:spacing w:line="360" w:lineRule="auto"/>
+        <w:ind w:firstLine="720"/>
+        <w:jc w:val="both"/>
+        <w:rPr>
+          <w:rFonts w:ascii="Tahoma" w:hAnsi="Tahoma" w:cs="Tahoma"/>
+          <w:sz w:val="24"/>
+          <w:szCs w:val="24"/>
+        </w:rPr>
+      </w:pPr>
+      <w:r>
+        <w:rPr>
+          <w:rFonts w:ascii="Tahoma" w:hAnsi="Tahoma" w:cs="Tahoma"/>
+          <w:sz w:val="24"/>
+          <w:szCs w:val="24"/>
+        </w:rPr>
+        <w:t xml:space="preserve">The </w:t>
+      </w:r>
+      <w:proofErr w:type="spellStart"/>
+      <w:r>
+        <w:rPr>
+          <w:rFonts w:ascii="Tahoma" w:hAnsi="Tahoma" w:cs="Tahoma"/>
+          <w:sz w:val="24"/>
+          <w:szCs w:val="24"/>
+        </w:rPr>
+        <w:t>Book_Loans</w:t>
+      </w:r>
+      <w:proofErr w:type="spellEnd"/>
+      <w:r>
+        <w:rPr>
+          <w:rFonts w:ascii="Tahoma" w:hAnsi="Tahoma" w:cs="Tahoma"/>
+          <w:sz w:val="24"/>
+          <w:szCs w:val="24"/>
+        </w:rPr>
+        <w:t xml:space="preserve"> table records the details of books borrowed by users, including </w:t>
+      </w:r>
+      <w:proofErr w:type="spellStart"/>
+      <w:r>
+        <w:rPr>
+          <w:rFonts w:ascii="Tahoma" w:hAnsi="Tahoma" w:cs="Tahoma"/>
+          <w:sz w:val="24"/>
+          <w:szCs w:val="24"/>
+        </w:rPr>
+        <w:t>Loan_ID</w:t>
+      </w:r>
+      <w:proofErr w:type="spellEnd"/>
+      <w:r>
+        <w:rPr>
+          <w:rFonts w:ascii="Tahoma" w:hAnsi="Tahoma" w:cs="Tahoma"/>
+          <w:sz w:val="24"/>
+          <w:szCs w:val="24"/>
+        </w:rPr>
+        <w:t xml:space="preserve"> (Primary Key), </w:t>
+      </w:r>
+      <w:proofErr w:type="spellStart"/>
+      <w:r>
+        <w:rPr>
+          <w:rFonts w:ascii="Tahoma" w:hAnsi="Tahoma" w:cs="Tahoma"/>
+          <w:sz w:val="24"/>
+          <w:szCs w:val="24"/>
+        </w:rPr>
+        <w:t>User_ID</w:t>
+      </w:r>
+      <w:proofErr w:type="spellEnd"/>
+      <w:r>
+        <w:rPr>
+          <w:rFonts w:ascii="Tahoma" w:hAnsi="Tahoma" w:cs="Tahoma"/>
+          <w:sz w:val="24"/>
+          <w:szCs w:val="24"/>
+        </w:rPr>
+        <w:t xml:space="preserve"> (Foreign Key), </w:t>
+      </w:r>
+      <w:proofErr w:type="spellStart"/>
+      <w:r>
+        <w:rPr>
+          <w:rFonts w:ascii="Tahoma" w:hAnsi="Tahoma" w:cs="Tahoma"/>
+          <w:sz w:val="24"/>
+          <w:szCs w:val="24"/>
+        </w:rPr>
+        <w:t>Book_ISBN</w:t>
+      </w:r>
+      <w:proofErr w:type="spellEnd"/>
+      <w:r>
+        <w:rPr>
+          <w:rFonts w:ascii="Tahoma" w:hAnsi="Tahoma" w:cs="Tahoma"/>
+          <w:sz w:val="24"/>
+          <w:szCs w:val="24"/>
+        </w:rPr>
+        <w:t xml:space="preserve"> (Foreign Key), </w:t>
+      </w:r>
+      <w:proofErr w:type="spellStart"/>
+      <w:r>
+        <w:rPr>
+          <w:rFonts w:ascii="Tahoma" w:hAnsi="Tahoma" w:cs="Tahoma"/>
+          <w:sz w:val="24"/>
+          <w:szCs w:val="24"/>
+        </w:rPr>
+        <w:t>Loan_Date</w:t>
+      </w:r>
+      <w:proofErr w:type="spellEnd"/>
+      <w:r>
+        <w:rPr>
+          <w:rFonts w:ascii="Tahoma" w:hAnsi="Tahoma" w:cs="Tahoma"/>
+          <w:sz w:val="24"/>
+          <w:szCs w:val="24"/>
+        </w:rPr>
+        <w:t xml:space="preserve">, </w:t>
+      </w:r>
+      <w:proofErr w:type="spellStart"/>
+      <w:r>
+        <w:rPr>
+          <w:rFonts w:ascii="Tahoma" w:hAnsi="Tahoma" w:cs="Tahoma"/>
+          <w:sz w:val="24"/>
+          <w:szCs w:val="24"/>
+        </w:rPr>
+        <w:t>Return_Date</w:t>
+      </w:r>
+      <w:proofErr w:type="spellEnd"/>
+      <w:r>
+        <w:rPr>
+          <w:rFonts w:ascii="Tahoma" w:hAnsi="Tahoma" w:cs="Tahoma"/>
+          <w:sz w:val="24"/>
+          <w:szCs w:val="24"/>
+        </w:rPr>
+        <w:t xml:space="preserve">, and Status. The </w:t>
+      </w:r>
+      <w:proofErr w:type="spellStart"/>
+      <w:r>
+        <w:rPr>
+          <w:rFonts w:ascii="Tahoma" w:hAnsi="Tahoma" w:cs="Tahoma"/>
+          <w:sz w:val="24"/>
+          <w:szCs w:val="24"/>
+        </w:rPr>
+        <w:t>Loan_ID</w:t>
+      </w:r>
+      <w:proofErr w:type="spellEnd"/>
+      <w:r>
+        <w:rPr>
+          <w:rFonts w:ascii="Tahoma" w:hAnsi="Tahoma" w:cs="Tahoma"/>
+          <w:sz w:val="24"/>
+          <w:szCs w:val="24"/>
+        </w:rPr>
+        <w:t xml:space="preserve"> uniquely identifies each loan transaction, while </w:t>
+      </w:r>
+      <w:proofErr w:type="spellStart"/>
+      <w:r>
+        <w:rPr>
+          <w:rFonts w:ascii="Tahoma" w:hAnsi="Tahoma" w:cs="Tahoma"/>
+          <w:sz w:val="24"/>
+          <w:szCs w:val="24"/>
+        </w:rPr>
+        <w:t>User_ID</w:t>
+      </w:r>
+      <w:proofErr w:type="spellEnd"/>
+      <w:r>
+        <w:rPr>
+          <w:rFonts w:ascii="Tahoma" w:hAnsi="Tahoma" w:cs="Tahoma"/>
+          <w:sz w:val="24"/>
+          <w:szCs w:val="24"/>
+        </w:rPr>
+        <w:t xml:space="preserve"> and </w:t>
+      </w:r>
+      <w:proofErr w:type="spellStart"/>
+      <w:r>
+        <w:rPr>
+          <w:rFonts w:ascii="Tahoma" w:hAnsi="Tahoma" w:cs="Tahoma"/>
+          <w:sz w:val="24"/>
+          <w:szCs w:val="24"/>
+        </w:rPr>
+        <w:t>Book_ISBN</w:t>
+      </w:r>
+      <w:proofErr w:type="spellEnd"/>
+      <w:r>
+        <w:rPr>
+          <w:rFonts w:ascii="Tahoma" w:hAnsi="Tahoma" w:cs="Tahoma"/>
+          <w:sz w:val="24"/>
+          <w:szCs w:val="24"/>
+        </w:rPr>
+        <w:t xml:space="preserve"> create relationships with the Users and Books tables. The Status tracks the loan's current state, and the </w:t>
+      </w:r>
+      <w:proofErr w:type="spellStart"/>
+      <w:r>
+        <w:rPr>
+          <w:rFonts w:ascii="Tahoma" w:hAnsi="Tahoma" w:cs="Tahoma"/>
+          <w:sz w:val="24"/>
+          <w:szCs w:val="24"/>
+        </w:rPr>
+        <w:t>Return_Date</w:t>
+      </w:r>
+      <w:proofErr w:type="spellEnd"/>
+      <w:r>
+        <w:rPr>
+          <w:rFonts w:ascii="Tahoma" w:hAnsi="Tahoma" w:cs="Tahoma"/>
+          <w:sz w:val="24"/>
+          <w:szCs w:val="24"/>
+        </w:rPr>
+        <w:t xml:space="preserve"> is updated when the book is returned. Constraints ensure data integrity and accurate tracking of loans.</w:t>
+      </w:r>
+    </w:p>
+    <w:p>
+      <w:pPr>
+        <w:spacing w:line="360" w:lineRule="auto"/>
+        <w:jc w:val="both"/>
+        <w:rPr>
+          <w:rFonts w:ascii="Tahoma" w:hAnsi="Tahoma" w:cs="Tahoma"/>
+          <w:sz w:val="24"/>
+          <w:szCs w:val="24"/>
+        </w:rPr>
+      </w:pPr>
+    </w:p>
+    <w:p>
+      <w:pPr>
+        <w:spacing w:line="360" w:lineRule="auto"/>
+        <w:jc w:val="both"/>
+        <w:rPr>
+          <w:rFonts w:ascii="Tahoma" w:hAnsi="Tahoma" w:cs="Tahoma"/>
+          <w:sz w:val="24"/>
+          <w:szCs w:val="24"/>
+        </w:rPr>
+      </w:pPr>
+    </w:p>
+    <w:p>
+      <w:pPr>
+        <w:spacing w:line="360" w:lineRule="auto"/>
+        <w:jc w:val="both"/>
+        <w:rPr>
+          <w:rFonts w:ascii="Tahoma" w:hAnsi="Tahoma" w:cs="Tahoma"/>
+          <w:sz w:val="24"/>
+          <w:szCs w:val="24"/>
+        </w:rPr>
+      </w:pPr>
+      <w:r>
+        <w:rPr>
+          <w:rFonts w:ascii="Tahoma" w:hAnsi="Tahoma" w:cs="Tahoma"/>
+          <w:b/>
+          <w:bCs/>
+          <w:sz w:val="24"/>
+          <w:szCs w:val="24"/>
+        </w:rPr>
+        <w:t xml:space="preserve">Part 3: </w:t>
+      </w:r>
+      <w:r>
+        <w:rPr>
+          <w:rFonts w:ascii="Tahoma" w:hAnsi="Tahoma" w:cs="Tahoma"/>
+          <w:sz w:val="24"/>
+          <w:szCs w:val="24"/>
+        </w:rPr>
+        <w:t>Write SQL queries for the following scenarios</w:t>
+      </w:r>
+      <w:r>
+        <w:rPr>
+          <w:rFonts w:ascii="Tahoma" w:hAnsi="Tahoma" w:cs="Tahoma"/>
+          <w:sz w:val="24"/>
+          <w:szCs w:val="24"/>
+        </w:rPr>
+        <w:t>.</w:t>
+      </w:r>
+    </w:p>
+    <w:p>
+      <w:pPr>
+        <w:pStyle w:val="ListParagraph"/>
+        <w:numPr>
+          <w:ilvl w:val="0"/>
+          <w:numId w:val="1"/>
+        </w:numPr>
+        <w:spacing w:line="360" w:lineRule="auto"/>
+        <w:jc w:val="both"/>
+        <w:rPr>
+          <w:rFonts w:ascii="Tahoma" w:hAnsi="Tahoma" w:cs="Tahoma"/>
+          <w:sz w:val="24"/>
+          <w:szCs w:val="24"/>
+          <w:lang w:val="en-US"/>
+        </w:rPr>
+      </w:pPr>
+      <w:r>
+        <w:rPr>
+          <w:rFonts w:ascii="Tahoma" w:hAnsi="Tahoma" w:cs="Tahoma"/>
+          <w:sz w:val="24"/>
+          <w:szCs w:val="24"/>
+        </w:rPr>
+        <w:t>A</w:t>
+      </w:r>
+      <w:r>
+        <w:rPr>
+          <w:rFonts w:ascii="Tahoma" w:hAnsi="Tahoma" w:cs="Tahoma"/>
+          <w:sz w:val="24"/>
+          <w:szCs w:val="24"/>
+        </w:rPr>
+        <w:t>. Insert a new book into the library with a quantity of 5.</w:t>
+      </w:r>
+    </w:p>
+    <w:p>
+      <w:pPr>
+        <w:spacing w:line="360" w:lineRule="auto"/>
+        <w:ind w:left="360"/>
+        <w:jc w:val="both"/>
+        <w:rPr>
+          <w:rFonts w:ascii="Tahoma" w:hAnsi="Tahoma" w:cs="Tahoma"/>
+          <w:sz w:val="24"/>
+          <w:szCs w:val="24"/>
+          <w:lang w:val="en-US"/>
+        </w:rPr>
+      </w:pPr>
+      <w:r>
+        <w:rPr>
+          <w:rFonts w:ascii="Tahoma" w:hAnsi="Tahoma" w:cs="Tahoma"/>
+          <w:sz w:val="24"/>
+          <w:szCs w:val="24"/>
+          <w:lang w:val="en-US"/>
+        </w:rPr>
+        <w:drawing>
+          <wp:inline distT="0" distB="0" distL="0" distR="0" wp14:anchorId="06851CF2" wp14:editId="14693A40">
+            <wp:extent cx="5943600" cy="551815"/>
+            <wp:effectExtent l="0" t="0" r="0" b="635"/>
+            <wp:docPr id="1412663988" name="Picture 1"/>
+            <wp:cNvGraphicFramePr>
+              <a:graphicFrameLocks xmlns:a="http://schemas.openxmlformats.org/drawingml/2006/main" noChangeAspect="1"/>
+            </wp:cNvGraphicFramePr>
+            <a:graphic xmlns:a="http://schemas.openxmlformats.org/drawingml/2006/main">
+              <a:graphicData uri="http://schemas.openxmlformats.org/drawingml/2006/picture">
+                <pic:pic xmlns:pic="http://schemas.openxmlformats.org/drawingml/2006/picture">
+                  <pic:nvPicPr>
+                    <pic:cNvPr id="1412663988" name=""/>
+                    <pic:cNvPicPr/>
+                  </pic:nvPicPr>
+                  <pic:blipFill>
+                    <a:blip r:embed="rId11"/>
+                    <a:stretch>
+                      <a:fillRect/>
+                    </a:stretch>
+                  </pic:blipFill>
+                  <pic:spPr>
+                    <a:xfrm>
+                      <a:off x="0" y="0"/>
+                      <a:ext cx="5943600" cy="551815"/>
+                    </a:xfrm>
+                    <a:prstGeom prst="rect">
+                      <a:avLst/>
+                    </a:prstGeom>
+                  </pic:spPr>
+                </pic:pic>
+              </a:graphicData>
+            </a:graphic>
+          </wp:inline>
+        </w:drawing>
+      </w:r>
+    </w:p>
+    <w:p>
+      <w:pPr>
+        <w:spacing w:line="360" w:lineRule="auto"/>
+        <w:ind w:left="360" w:firstLine="360"/>
+        <w:jc w:val="both"/>
+        <w:rPr>
+          <w:rFonts w:ascii="Tahoma" w:hAnsi="Tahoma" w:cs="Tahoma"/>
+          <w:sz w:val="24"/>
+          <w:szCs w:val="24"/>
+        </w:rPr>
+      </w:pPr>
+      <w:r>
+        <w:rPr>
+          <w:rFonts w:ascii="Tahoma" w:hAnsi="Tahoma" w:cs="Tahoma"/>
+          <w:sz w:val="24"/>
+          <w:szCs w:val="24"/>
+        </w:rPr>
+        <w:t xml:space="preserve">This query inserts a new book record into the Books table with all necessary details, including the book's Title, Author, ISBN, Genre, </w:t>
+      </w:r>
+      <w:proofErr w:type="spellStart"/>
+      <w:r>
+        <w:rPr>
+          <w:rFonts w:ascii="Tahoma" w:hAnsi="Tahoma" w:cs="Tahoma"/>
+          <w:sz w:val="24"/>
+          <w:szCs w:val="24"/>
+        </w:rPr>
+        <w:t>Published_Year</w:t>
+      </w:r>
+      <w:proofErr w:type="spellEnd"/>
+      <w:r>
+        <w:rPr>
+          <w:rFonts w:ascii="Tahoma" w:hAnsi="Tahoma" w:cs="Tahoma"/>
+          <w:sz w:val="24"/>
+          <w:szCs w:val="24"/>
+        </w:rPr>
+        <w:t xml:space="preserve">, and a </w:t>
+      </w:r>
+      <w:proofErr w:type="spellStart"/>
+      <w:r>
+        <w:rPr>
+          <w:rFonts w:ascii="Tahoma" w:hAnsi="Tahoma" w:cs="Tahoma"/>
+          <w:sz w:val="24"/>
+          <w:szCs w:val="24"/>
+        </w:rPr>
+        <w:t>Quantity_Available</w:t>
+      </w:r>
+      <w:proofErr w:type="spellEnd"/>
+      <w:r>
+        <w:rPr>
+          <w:rFonts w:ascii="Tahoma" w:hAnsi="Tahoma" w:cs="Tahoma"/>
+          <w:sz w:val="24"/>
+          <w:szCs w:val="24"/>
+        </w:rPr>
+        <w:t xml:space="preserve"> of 5. The ISBN ensures that the book is uniquely identified in the library's collection.</w:t>
+      </w:r>
+    </w:p>
+    <w:p>
+      <w:pPr>
+        <w:spacing w:line="360" w:lineRule="auto"/>
+        <w:jc w:val="both"/>
+        <w:rPr>
+          <w:rFonts w:ascii="Tahoma" w:hAnsi="Tahoma" w:cs="Tahoma"/>
+          <w:sz w:val="24"/>
+          <w:szCs w:val="24"/>
+        </w:rPr>
+      </w:pPr>
+    </w:p>
+    <w:p>
+      <w:pPr>
+        <w:spacing w:line="360" w:lineRule="auto"/>
+        <w:jc w:val="both"/>
+        <w:rPr>
+          <w:rFonts w:ascii="Tahoma" w:hAnsi="Tahoma" w:cs="Tahoma"/>
+          <w:sz w:val="24"/>
+          <w:szCs w:val="24"/>
+        </w:rPr>
+      </w:pPr>
+    </w:p>
+    <w:p>
+      <w:pPr>
+        <w:pStyle w:val="ListParagraph"/>
+        <w:numPr>
+          <w:ilvl w:val="0"/>
+          <w:numId w:val="1"/>
+        </w:numPr>
+        <w:spacing w:line="360" w:lineRule="auto"/>
+        <w:jc w:val="both"/>
+        <w:rPr>
+          <w:rFonts w:ascii="Tahoma" w:hAnsi="Tahoma" w:cs="Tahoma"/>
+          <w:sz w:val="24"/>
+          <w:szCs w:val="24"/>
+          <w:lang w:val="en-US"/>
+        </w:rPr>
+      </w:pPr>
+      <w:r>
+        <w:rPr>
+          <w:rFonts w:ascii="Tahoma" w:hAnsi="Tahoma" w:cs="Tahoma"/>
+          <w:sz w:val="24"/>
+          <w:szCs w:val="24"/>
+        </w:rPr>
+        <w:t>B</w:t>
+      </w:r>
+      <w:r>
+        <w:rPr>
+          <w:rFonts w:ascii="Tahoma" w:hAnsi="Tahoma" w:cs="Tahoma"/>
+          <w:sz w:val="24"/>
+          <w:szCs w:val="24"/>
+        </w:rPr>
+        <w:t>. Add a new user to the system.</w:t>
+      </w:r>
+    </w:p>
+    <w:p>
+      <w:pPr>
+        <w:spacing w:line="360" w:lineRule="auto"/>
+        <w:ind w:left="360"/>
+        <w:jc w:val="both"/>
+        <w:rPr>
+          <w:rFonts w:ascii="Tahoma" w:hAnsi="Tahoma" w:cs="Tahoma"/>
+          <w:sz w:val="24"/>
+          <w:szCs w:val="24"/>
+          <w:lang w:val="en-US"/>
+        </w:rPr>
+      </w:pPr>
+      <w:r>
+        <w:rPr>
+          <w:rFonts w:ascii="Tahoma" w:hAnsi="Tahoma" w:cs="Tahoma"/>
+          <w:sz w:val="24"/>
+          <w:szCs w:val="24"/>
+          <w:lang w:val="en-US"/>
+        </w:rPr>
+        <w:drawing>
+          <wp:inline distT="0" distB="0" distL="0" distR="0" wp14:anchorId="1808B38F" wp14:editId="46205722">
+            <wp:extent cx="5943600" cy="610870"/>
+            <wp:effectExtent l="0" t="0" r="0" b="0"/>
+            <wp:docPr id="1683277079" name="Picture 1"/>
+            <wp:cNvGraphicFramePr>
+              <a:graphicFrameLocks xmlns:a="http://schemas.openxmlformats.org/drawingml/2006/main" noChangeAspect="1"/>
+            </wp:cNvGraphicFramePr>
+            <a:graphic xmlns:a="http://schemas.openxmlformats.org/drawingml/2006/main">
+              <a:graphicData uri="http://schemas.openxmlformats.org/drawingml/2006/picture">
+                <pic:pic xmlns:pic="http://schemas.openxmlformats.org/drawingml/2006/picture">
+                  <pic:nvPicPr>
+                    <pic:cNvPr id="1683277079" name=""/>
+                    <pic:cNvPicPr/>
+                  </pic:nvPicPr>
+                  <pic:blipFill>
+                    <a:blip r:embed="rId12"/>
+                    <a:stretch>
+                      <a:fillRect/>
+                    </a:stretch>
+                  </pic:blipFill>
+                  <pic:spPr>
+                    <a:xfrm>
+                      <a:off x="0" y="0"/>
+                      <a:ext cx="5943600" cy="610870"/>
+                    </a:xfrm>
+                    <a:prstGeom prst="rect">
+                      <a:avLst/>
+                    </a:prstGeom>
+                  </pic:spPr>
+                </pic:pic>
+              </a:graphicData>
+            </a:graphic>
+          </wp:inline>
+        </w:drawing>
+      </w:r>
+    </w:p>
+    <w:p>
+      <w:pPr>
+        <w:spacing w:line="360" w:lineRule="auto"/>
+        <w:ind w:left="360" w:firstLine="360"/>
+        <w:jc w:val="both"/>
+        <w:rPr>
+          <w:rFonts w:ascii="Tahoma" w:hAnsi="Tahoma" w:cs="Tahoma"/>
+          <w:sz w:val="24"/>
+          <w:szCs w:val="24"/>
+        </w:rPr>
+      </w:pPr>
+      <w:r>
+        <w:rPr>
+          <w:rFonts w:ascii="Tahoma" w:hAnsi="Tahoma" w:cs="Tahoma"/>
+          <w:sz w:val="24"/>
+          <w:szCs w:val="24"/>
+        </w:rPr>
+        <w:t xml:space="preserve">The query adds a new user to the Users table, including the user's </w:t>
+      </w:r>
+      <w:proofErr w:type="spellStart"/>
+      <w:r>
+        <w:rPr>
+          <w:rFonts w:ascii="Tahoma" w:hAnsi="Tahoma" w:cs="Tahoma"/>
+          <w:sz w:val="24"/>
+          <w:szCs w:val="24"/>
+        </w:rPr>
+        <w:t>Full_Name</w:t>
+      </w:r>
+      <w:proofErr w:type="spellEnd"/>
+      <w:r>
+        <w:rPr>
+          <w:rFonts w:ascii="Tahoma" w:hAnsi="Tahoma" w:cs="Tahoma"/>
+          <w:sz w:val="24"/>
+          <w:szCs w:val="24"/>
+        </w:rPr>
+        <w:t xml:space="preserve">, </w:t>
+      </w:r>
+      <w:proofErr w:type="spellStart"/>
+      <w:r>
+        <w:rPr>
+          <w:rFonts w:ascii="Tahoma" w:hAnsi="Tahoma" w:cs="Tahoma"/>
+          <w:sz w:val="24"/>
+          <w:szCs w:val="24"/>
+        </w:rPr>
+        <w:t>Email_Address</w:t>
+      </w:r>
+      <w:proofErr w:type="spellEnd"/>
+      <w:r>
+        <w:rPr>
+          <w:rFonts w:ascii="Tahoma" w:hAnsi="Tahoma" w:cs="Tahoma"/>
+          <w:sz w:val="24"/>
+          <w:szCs w:val="24"/>
+        </w:rPr>
+        <w:t xml:space="preserve">, and </w:t>
+      </w:r>
+      <w:proofErr w:type="spellStart"/>
+      <w:r>
+        <w:rPr>
+          <w:rFonts w:ascii="Tahoma" w:hAnsi="Tahoma" w:cs="Tahoma"/>
+          <w:sz w:val="24"/>
+          <w:szCs w:val="24"/>
+        </w:rPr>
+        <w:t>Membership_Date</w:t>
+      </w:r>
+      <w:proofErr w:type="spellEnd"/>
+      <w:r>
+        <w:rPr>
+          <w:rFonts w:ascii="Tahoma" w:hAnsi="Tahoma" w:cs="Tahoma"/>
+          <w:sz w:val="24"/>
+          <w:szCs w:val="24"/>
+        </w:rPr>
+        <w:t xml:space="preserve">. The </w:t>
+      </w:r>
+      <w:proofErr w:type="spellStart"/>
+      <w:r>
+        <w:rPr>
+          <w:rFonts w:ascii="Tahoma" w:hAnsi="Tahoma" w:cs="Tahoma"/>
+          <w:sz w:val="24"/>
+          <w:szCs w:val="24"/>
+        </w:rPr>
+        <w:t>Email_Address</w:t>
+      </w:r>
+      <w:proofErr w:type="spellEnd"/>
+      <w:r>
+        <w:rPr>
+          <w:rFonts w:ascii="Tahoma" w:hAnsi="Tahoma" w:cs="Tahoma"/>
+          <w:sz w:val="24"/>
+          <w:szCs w:val="24"/>
+        </w:rPr>
+        <w:t xml:space="preserve"> is required and must be unique, ensuring no duplicate accounts in the system.</w:t>
+      </w:r>
+    </w:p>
+    <w:p>
+      <w:pPr>
+        <w:spacing w:line="360" w:lineRule="auto"/>
+        <w:jc w:val="both"/>
+        <w:rPr>
+          <w:rFonts w:ascii="Tahoma" w:hAnsi="Tahoma" w:cs="Tahoma"/>
+          <w:sz w:val="24"/>
+          <w:szCs w:val="24"/>
+        </w:rPr>
+      </w:pPr>
+    </w:p>
+    <w:p>
+      <w:pPr>
+        <w:pStyle w:val="ListParagraph"/>
+        <w:numPr>
+          <w:ilvl w:val="0"/>
+          <w:numId w:val="1"/>
+        </w:numPr>
+        <w:spacing w:line="360" w:lineRule="auto"/>
+        <w:jc w:val="both"/>
+        <w:rPr>
+          <w:rFonts w:ascii="Tahoma" w:hAnsi="Tahoma" w:cs="Tahoma"/>
+          <w:sz w:val="24"/>
+          <w:szCs w:val="24"/>
+          <w:lang w:val="en-US"/>
+        </w:rPr>
+      </w:pPr>
+      <w:r>
+        <w:rPr>
+          <w:rFonts w:ascii="Tahoma" w:hAnsi="Tahoma" w:cs="Tahoma"/>
+          <w:sz w:val="24"/>
+          <w:szCs w:val="24"/>
+        </w:rPr>
+        <w:t>C</w:t>
+      </w:r>
+      <w:r>
+        <w:rPr>
+          <w:rFonts w:ascii="Tahoma" w:hAnsi="Tahoma" w:cs="Tahoma"/>
+          <w:sz w:val="24"/>
+          <w:szCs w:val="24"/>
+        </w:rPr>
+        <w:t>. Record a book loan for a user.</w:t>
+      </w:r>
+    </w:p>
+    <w:p>
+      <w:pPr>
+        <w:spacing w:line="360" w:lineRule="auto"/>
+        <w:ind w:left="360"/>
+        <w:jc w:val="both"/>
+        <w:rPr>
+          <w:rFonts w:ascii="Tahoma" w:hAnsi="Tahoma" w:cs="Tahoma"/>
+          <w:sz w:val="24"/>
+          <w:szCs w:val="24"/>
+          <w:lang w:val="en-US"/>
+        </w:rPr>
+      </w:pPr>
+      <w:r>
+        <w:rPr>
+          <w:rFonts w:ascii="Tahoma" w:hAnsi="Tahoma" w:cs="Tahoma"/>
+          <w:sz w:val="24"/>
+          <w:szCs w:val="24"/>
+          <w:lang w:val="en-US"/>
+        </w:rPr>
+        <w:drawing>
+          <wp:inline distT="0" distB="0" distL="0" distR="0" wp14:anchorId="0502002D" wp14:editId="19A629C9">
+            <wp:extent cx="5943600" cy="760095"/>
+            <wp:effectExtent l="0" t="0" r="0" b="1905"/>
+            <wp:docPr id="1434328322" name="Picture 1" descr="A close-up of a computer code&#10;&#10;Description automatically generated"/>
+            <wp:cNvGraphicFramePr>
+              <a:graphicFrameLocks xmlns:a="http://schemas.openxmlformats.org/drawingml/2006/main" noChangeAspect="1"/>
+            </wp:cNvGraphicFramePr>
+            <a:graphic xmlns:a="http://schemas.openxmlformats.org/drawingml/2006/main">
+              <a:graphicData uri="http://schemas.openxmlformats.org/drawingml/2006/picture">
+                <pic:pic xmlns:pic="http://schemas.openxmlformats.org/drawingml/2006/picture">
+                  <pic:nvPicPr>
+                    <pic:cNvPr id="1434328322" name="Picture 1" descr="A close-up of a computer code&#10;&#10;Description automatically generated"/>
+                    <pic:cNvPicPr/>
+                  </pic:nvPicPr>
+                  <pic:blipFill>
+                    <a:blip r:embed="rId13"/>
+                    <a:stretch>
+                      <a:fillRect/>
+                    </a:stretch>
+                  </pic:blipFill>
+                  <pic:spPr>
+                    <a:xfrm>
+                      <a:off x="0" y="0"/>
+                      <a:ext cx="5943600" cy="760095"/>
+                    </a:xfrm>
+                    <a:prstGeom prst="rect">
+                      <a:avLst/>
+                    </a:prstGeom>
+                  </pic:spPr>
+                </pic:pic>
+              </a:graphicData>
+            </a:graphic>
+          </wp:inline>
+        </w:drawing>
+      </w:r>
+    </w:p>
+    <w:p>
+      <w:pPr>
+        <w:spacing w:line="360" w:lineRule="auto"/>
+        <w:ind w:left="360" w:firstLine="360"/>
+        <w:jc w:val="both"/>
+        <w:rPr>
+          <w:rFonts w:ascii="Tahoma" w:hAnsi="Tahoma" w:cs="Tahoma"/>
+          <w:sz w:val="24"/>
+          <w:szCs w:val="24"/>
+        </w:rPr>
+      </w:pPr>
+      <w:r>
+        <w:rPr>
+          <w:rFonts w:ascii="Tahoma" w:hAnsi="Tahoma" w:cs="Tahoma"/>
+          <w:sz w:val="24"/>
+          <w:szCs w:val="24"/>
+        </w:rPr>
+        <w:t xml:space="preserve">This query records a book loan in the </w:t>
+      </w:r>
+      <w:proofErr w:type="spellStart"/>
+      <w:r>
+        <w:rPr>
+          <w:rFonts w:ascii="Tahoma" w:hAnsi="Tahoma" w:cs="Tahoma"/>
+          <w:sz w:val="24"/>
+          <w:szCs w:val="24"/>
+        </w:rPr>
+        <w:t>Book_Loans</w:t>
+      </w:r>
+      <w:proofErr w:type="spellEnd"/>
+      <w:r>
+        <w:rPr>
+          <w:rFonts w:ascii="Tahoma" w:hAnsi="Tahoma" w:cs="Tahoma"/>
+          <w:sz w:val="24"/>
+          <w:szCs w:val="24"/>
+        </w:rPr>
+        <w:t xml:space="preserve"> table by associating a user with a borrowed book. It includes the </w:t>
+      </w:r>
+      <w:proofErr w:type="spellStart"/>
+      <w:r>
+        <w:rPr>
+          <w:rFonts w:ascii="Tahoma" w:hAnsi="Tahoma" w:cs="Tahoma"/>
+          <w:sz w:val="24"/>
+          <w:szCs w:val="24"/>
+        </w:rPr>
+        <w:t>User_ID</w:t>
+      </w:r>
+      <w:proofErr w:type="spellEnd"/>
+      <w:r>
+        <w:rPr>
+          <w:rFonts w:ascii="Tahoma" w:hAnsi="Tahoma" w:cs="Tahoma"/>
+          <w:sz w:val="24"/>
+          <w:szCs w:val="24"/>
+        </w:rPr>
+        <w:t xml:space="preserve">, </w:t>
+      </w:r>
+      <w:proofErr w:type="spellStart"/>
+      <w:r>
+        <w:rPr>
+          <w:rFonts w:ascii="Tahoma" w:hAnsi="Tahoma" w:cs="Tahoma"/>
+          <w:sz w:val="24"/>
+          <w:szCs w:val="24"/>
+        </w:rPr>
+        <w:t>Book_ISBN</w:t>
+      </w:r>
+      <w:proofErr w:type="spellEnd"/>
+      <w:r>
+        <w:rPr>
+          <w:rFonts w:ascii="Tahoma" w:hAnsi="Tahoma" w:cs="Tahoma"/>
+          <w:sz w:val="24"/>
+          <w:szCs w:val="24"/>
+        </w:rPr>
+        <w:t xml:space="preserve">, </w:t>
+      </w:r>
+      <w:proofErr w:type="spellStart"/>
+      <w:r>
+        <w:rPr>
+          <w:rFonts w:ascii="Tahoma" w:hAnsi="Tahoma" w:cs="Tahoma"/>
+          <w:sz w:val="24"/>
+          <w:szCs w:val="24"/>
+        </w:rPr>
+        <w:t>Loan_Date</w:t>
+      </w:r>
+      <w:proofErr w:type="spellEnd"/>
+      <w:r>
+        <w:rPr>
+          <w:rFonts w:ascii="Tahoma" w:hAnsi="Tahoma" w:cs="Tahoma"/>
+          <w:sz w:val="24"/>
+          <w:szCs w:val="24"/>
+        </w:rPr>
+        <w:t>, and an initial Status of "borrowed". The loan status is essential for tracking whether the book has been returned or is overdue.</w:t>
+      </w:r>
+    </w:p>
+    <w:p>
+      <w:pPr>
+        <w:spacing w:line="360" w:lineRule="auto"/>
+        <w:jc w:val="both"/>
+        <w:rPr>
+          <w:rFonts w:ascii="Tahoma" w:hAnsi="Tahoma" w:cs="Tahoma"/>
+          <w:sz w:val="24"/>
+          <w:szCs w:val="24"/>
+        </w:rPr>
+      </w:pPr>
+    </w:p>
+    <w:p>
+      <w:pPr>
+        <w:pStyle w:val="ListParagraph"/>
+        <w:numPr>
+          <w:ilvl w:val="0"/>
+          <w:numId w:val="1"/>
+        </w:numPr>
+        <w:spacing w:line="360" w:lineRule="auto"/>
+        <w:jc w:val="both"/>
+        <w:rPr>
+          <w:rFonts w:ascii="Tahoma" w:hAnsi="Tahoma" w:cs="Tahoma"/>
+          <w:sz w:val="24"/>
+          <w:szCs w:val="24"/>
+          <w:lang w:val="en-US"/>
+        </w:rPr>
+      </w:pPr>
+      <w:r>
+        <w:rPr>
+          <w:rFonts w:ascii="Tahoma" w:hAnsi="Tahoma" w:cs="Tahoma"/>
+          <w:sz w:val="24"/>
+          <w:szCs w:val="24"/>
+        </w:rPr>
+        <w:t>D</w:t>
+      </w:r>
+      <w:r>
+        <w:rPr>
+          <w:rFonts w:ascii="Tahoma" w:hAnsi="Tahoma" w:cs="Tahoma"/>
+          <w:sz w:val="24"/>
+          <w:szCs w:val="24"/>
+        </w:rPr>
+        <w:t>. Find all books borrowed by a specific user.</w:t>
+      </w:r>
+    </w:p>
+    <w:p>
+      <w:pPr>
+        <w:spacing w:line="360" w:lineRule="auto"/>
+        <w:ind w:left="360"/>
+        <w:jc w:val="both"/>
+        <w:rPr>
+          <w:rFonts w:ascii="Tahoma" w:hAnsi="Tahoma" w:cs="Tahoma"/>
+          <w:sz w:val="24"/>
+          <w:szCs w:val="24"/>
+          <w:lang w:val="en-US"/>
+        </w:rPr>
+      </w:pPr>
+      <w:r>
+        <w:rPr>
+          <w:rFonts w:ascii="Tahoma" w:hAnsi="Tahoma" w:cs="Tahoma"/>
+          <w:sz w:val="24"/>
+          <w:szCs w:val="24"/>
+          <w:lang w:val="en-US"/>
+        </w:rPr>
+        <w:drawing>
+          <wp:inline distT="0" distB="0" distL="0" distR="0" wp14:anchorId="0AFE7BE4" wp14:editId="5075CCA7">
+            <wp:extent cx="5943600" cy="2293620"/>
+            <wp:effectExtent l="0" t="0" r="0" b="0"/>
+            <wp:docPr id="1331365261" name="Picture 1" descr="A screenshot of a computer&#10;&#10;Description automatically generated"/>
+            <wp:cNvGraphicFramePr>
+              <a:graphicFrameLocks xmlns:a="http://schemas.openxmlformats.org/drawingml/2006/main" noChangeAspect="1"/>
+            </wp:cNvGraphicFramePr>
+            <a:graphic xmlns:a="http://schemas.openxmlformats.org/drawingml/2006/main">
+              <a:graphicData uri="http://schemas.openxmlformats.org/drawingml/2006/picture">
+                <pic:pic xmlns:pic="http://schemas.openxmlformats.org/drawingml/2006/picture">
+                  <pic:nvPicPr>
+                    <pic:cNvPr id="1331365261" name="Picture 1" descr="A screenshot of a computer&#10;&#10;Description automatically generated"/>
+                    <pic:cNvPicPr/>
+                  </pic:nvPicPr>
+                  <pic:blipFill>
+                    <a:blip r:embed="rId14"/>
+                    <a:stretch>
+                      <a:fillRect/>
+                    </a:stretch>
+                  </pic:blipFill>
+                  <pic:spPr>
+                    <a:xfrm>
+                      <a:off x="0" y="0"/>
+                      <a:ext cx="5943600" cy="2293620"/>
+                    </a:xfrm>
+                    <a:prstGeom prst="rect">
+                      <a:avLst/>
+                    </a:prstGeom>
+                  </pic:spPr>
+                </pic:pic>
+              </a:graphicData>
+            </a:graphic>
+          </wp:inline>
+        </w:drawing>
+      </w:r>
+    </w:p>
+    <w:p>
+      <w:pPr>
+        <w:spacing w:line="360" w:lineRule="auto"/>
+        <w:ind w:left="360" w:firstLine="360"/>
+        <w:jc w:val="both"/>
+        <w:rPr>
+          <w:rFonts w:ascii="Tahoma" w:hAnsi="Tahoma" w:cs="Tahoma"/>
+          <w:sz w:val="24"/>
+          <w:szCs w:val="24"/>
+        </w:rPr>
+      </w:pPr>
+      <w:r>
+        <w:rPr>
+          <w:rFonts w:ascii="Tahoma" w:hAnsi="Tahoma" w:cs="Tahoma"/>
+          <w:sz w:val="24"/>
+          <w:szCs w:val="24"/>
+        </w:rPr>
+        <w:t xml:space="preserve">This query retrieves all books borrowed by a specific user by joining the </w:t>
+      </w:r>
+      <w:proofErr w:type="spellStart"/>
+      <w:r>
+        <w:rPr>
+          <w:rFonts w:ascii="Tahoma" w:hAnsi="Tahoma" w:cs="Tahoma"/>
+          <w:sz w:val="24"/>
+          <w:szCs w:val="24"/>
+        </w:rPr>
+        <w:t>Book_Loans</w:t>
+      </w:r>
+      <w:proofErr w:type="spellEnd"/>
+      <w:r>
+        <w:rPr>
+          <w:rFonts w:ascii="Tahoma" w:hAnsi="Tahoma" w:cs="Tahoma"/>
+          <w:sz w:val="24"/>
+          <w:szCs w:val="24"/>
+        </w:rPr>
+        <w:t xml:space="preserve"> and Books tables. It uses the </w:t>
+      </w:r>
+      <w:proofErr w:type="spellStart"/>
+      <w:r>
+        <w:rPr>
+          <w:rFonts w:ascii="Tahoma" w:hAnsi="Tahoma" w:cs="Tahoma"/>
+          <w:sz w:val="24"/>
+          <w:szCs w:val="24"/>
+        </w:rPr>
+        <w:t>User_ID</w:t>
+      </w:r>
+      <w:proofErr w:type="spellEnd"/>
+      <w:r>
+        <w:rPr>
+          <w:rFonts w:ascii="Tahoma" w:hAnsi="Tahoma" w:cs="Tahoma"/>
+          <w:sz w:val="24"/>
+          <w:szCs w:val="24"/>
+        </w:rPr>
+        <w:t xml:space="preserve"> to filter the results and returns information about the books, such as the title, author, and loan status.</w:t>
+      </w:r>
+    </w:p>
+    <w:p>
+      <w:pPr>
+        <w:spacing w:line="360" w:lineRule="auto"/>
+        <w:jc w:val="both"/>
+        <w:rPr>
+          <w:rFonts w:ascii="Tahoma" w:hAnsi="Tahoma" w:cs="Tahoma"/>
+          <w:sz w:val="24"/>
+          <w:szCs w:val="24"/>
+        </w:rPr>
+      </w:pPr>
+    </w:p>
+    <w:p>
+      <w:pPr>
+        <w:pStyle w:val="ListParagraph"/>
+        <w:numPr>
+          <w:ilvl w:val="0"/>
+          <w:numId w:val="1"/>
+        </w:numPr>
+        <w:spacing w:line="360" w:lineRule="auto"/>
+        <w:jc w:val="both"/>
+        <w:rPr>
+          <w:rFonts w:ascii="Tahoma" w:hAnsi="Tahoma" w:cs="Tahoma"/>
+          <w:sz w:val="24"/>
+          <w:szCs w:val="24"/>
+        </w:rPr>
+      </w:pPr>
+      <w:r>
+        <w:rPr>
+          <w:rFonts w:ascii="Tahoma" w:hAnsi="Tahoma" w:cs="Tahoma"/>
+          <w:sz w:val="24"/>
+          <w:szCs w:val="24"/>
+        </w:rPr>
+        <w:t>E</w:t>
+      </w:r>
+      <w:r>
+        <w:rPr>
+          <w:rFonts w:ascii="Tahoma" w:hAnsi="Tahoma" w:cs="Tahoma"/>
+          <w:sz w:val="24"/>
+          <w:szCs w:val="24"/>
+        </w:rPr>
+        <w:t>. List all overdue loans.</w:t>
+      </w:r>
+    </w:p>
+    <w:p>
+      <w:pPr>
+        <w:spacing w:line="360" w:lineRule="auto"/>
+        <w:ind w:left="360"/>
+        <w:jc w:val="both"/>
+        <w:rPr>
+          <w:rFonts w:ascii="Tahoma" w:hAnsi="Tahoma" w:cs="Tahoma"/>
+          <w:sz w:val="24"/>
+          <w:szCs w:val="24"/>
+        </w:rPr>
+      </w:pPr>
+      <w:r>
+        <w:rPr>
+          <w:rFonts w:ascii="Tahoma" w:hAnsi="Tahoma" w:cs="Tahoma"/>
+          <w:sz w:val="24"/>
+          <w:szCs w:val="24"/>
+        </w:rPr>
+        <w:drawing>
+          <wp:inline distT="0" distB="0" distL="0" distR="0" wp14:anchorId="46DB6E29" wp14:editId="0D5F98F1">
+            <wp:extent cx="5943600" cy="1424305"/>
+            <wp:effectExtent l="0" t="0" r="0" b="4445"/>
+            <wp:docPr id="1696305547" name="Picture 1" descr="A computer screen shot of a code&#10;&#10;Description automatically generated"/>
+            <wp:cNvGraphicFramePr>
+              <a:graphicFrameLocks xmlns:a="http://schemas.openxmlformats.org/drawingml/2006/main" noChangeAspect="1"/>
+            </wp:cNvGraphicFramePr>
+            <a:graphic xmlns:a="http://schemas.openxmlformats.org/drawingml/2006/main">
+              <a:graphicData uri="http://schemas.openxmlformats.org/drawingml/2006/picture">
+                <pic:pic xmlns:pic="http://schemas.openxmlformats.org/drawingml/2006/picture">
+                  <pic:nvPicPr>
+                    <pic:cNvPr id="1696305547" name="Picture 1" descr="A computer screen shot of a code&#10;&#10;Description automatically generated"/>
+                    <pic:cNvPicPr/>
+                  </pic:nvPicPr>
+                  <pic:blipFill>
+                    <a:blip r:embed="rId15"/>
+                    <a:stretch>
+                      <a:fillRect/>
+                    </a:stretch>
+                  </pic:blipFill>
+                  <pic:spPr>
+                    <a:xfrm>
+                      <a:off x="0" y="0"/>
+                      <a:ext cx="5943600" cy="1424305"/>
+                    </a:xfrm>
+                    <a:prstGeom prst="rect">
+                      <a:avLst/>
+                    </a:prstGeom>
+                  </pic:spPr>
+                </pic:pic>
+              </a:graphicData>
+            </a:graphic>
+          </wp:inline>
+        </w:drawing>
+      </w:r>
+    </w:p>
+    <w:p>
+      <w:pPr>
+        <w:spacing w:line="360" w:lineRule="auto"/>
+        <w:ind w:left="360" w:firstLine="360"/>
+        <w:jc w:val="both"/>
+        <w:rPr>
+          <w:rFonts w:ascii="Tahoma" w:hAnsi="Tahoma" w:cs="Tahoma"/>
+          <w:sz w:val="24"/>
+          <w:szCs w:val="24"/>
+        </w:rPr>
+      </w:pPr>
+      <w:r>
+        <w:rPr>
+          <w:rFonts w:ascii="Tahoma" w:hAnsi="Tahoma" w:cs="Tahoma"/>
+          <w:sz w:val="24"/>
+          <w:szCs w:val="24"/>
+        </w:rPr>
+        <w:t xml:space="preserve">This query lists all overdue loans by selecting records from the </w:t>
+      </w:r>
+      <w:proofErr w:type="spellStart"/>
+      <w:r>
+        <w:rPr>
+          <w:rFonts w:ascii="Tahoma" w:hAnsi="Tahoma" w:cs="Tahoma"/>
+          <w:sz w:val="24"/>
+          <w:szCs w:val="24"/>
+        </w:rPr>
+        <w:t>Book_Loans</w:t>
+      </w:r>
+      <w:proofErr w:type="spellEnd"/>
+      <w:r>
+        <w:rPr>
+          <w:rFonts w:ascii="Tahoma" w:hAnsi="Tahoma" w:cs="Tahoma"/>
+          <w:sz w:val="24"/>
+          <w:szCs w:val="24"/>
+        </w:rPr>
+        <w:t xml:space="preserve"> table where the </w:t>
+      </w:r>
+      <w:proofErr w:type="spellStart"/>
+      <w:r>
+        <w:rPr>
+          <w:rFonts w:ascii="Tahoma" w:hAnsi="Tahoma" w:cs="Tahoma"/>
+          <w:sz w:val="24"/>
+          <w:szCs w:val="24"/>
+        </w:rPr>
+        <w:t>Return_Date</w:t>
+      </w:r>
+      <w:proofErr w:type="spellEnd"/>
+      <w:r>
+        <w:rPr>
+          <w:rFonts w:ascii="Tahoma" w:hAnsi="Tahoma" w:cs="Tahoma"/>
+          <w:sz w:val="24"/>
+          <w:szCs w:val="24"/>
+        </w:rPr>
+        <w:t xml:space="preserve"> is past the current date and the loan Status is "borrowed". It helps track overdue books that need attention.</w:t>
+      </w:r>
+    </w:p>
+    <w:p>
+      <w:pPr>
+        <w:spacing w:line="360" w:lineRule="auto"/>
+        <w:jc w:val="both"/>
+        <w:rPr>
+          <w:rFonts w:ascii="Tahoma" w:hAnsi="Tahoma" w:cs="Tahoma"/>
+          <w:sz w:val="24"/>
+          <w:szCs w:val="24"/>
+        </w:rPr>
+      </w:pPr>
+    </w:p>
+    <w:p>
+      <w:pPr>
+        <w:spacing w:line="360" w:lineRule="auto"/>
+        <w:jc w:val="both"/>
+        <w:rPr>
+          <w:rFonts w:ascii="Tahoma" w:hAnsi="Tahoma" w:cs="Tahoma"/>
+          <w:b/>
+          <w:bCs/>
+          <w:sz w:val="24"/>
+          <w:szCs w:val="24"/>
+        </w:rPr>
+      </w:pPr>
+    </w:p>
+    <w:p>
+      <w:pPr>
+        <w:spacing w:line="360" w:lineRule="auto"/>
+        <w:jc w:val="both"/>
+        <w:rPr>
+          <w:rFonts w:ascii="Tahoma" w:hAnsi="Tahoma" w:cs="Tahoma"/>
+          <w:b/>
+          <w:bCs/>
+          <w:sz w:val="24"/>
+          <w:szCs w:val="24"/>
+        </w:rPr>
+      </w:pPr>
+    </w:p>
+    <w:p>
+      <w:pPr>
+        <w:spacing w:line="360" w:lineRule="auto"/>
+        <w:jc w:val="both"/>
+        <w:rPr>
+          <w:rFonts w:ascii="Tahoma" w:hAnsi="Tahoma" w:cs="Tahoma"/>
+          <w:b/>
+          <w:bCs/>
+          <w:sz w:val="24"/>
+          <w:szCs w:val="24"/>
+        </w:rPr>
+      </w:pPr>
+    </w:p>
+    <w:p>
+      <w:pPr>
+        <w:spacing w:line="360" w:lineRule="auto"/>
+        <w:jc w:val="both"/>
+        <w:rPr>
+          <w:rFonts w:ascii="Tahoma" w:hAnsi="Tahoma" w:cs="Tahoma"/>
+          <w:b/>
+          <w:bCs/>
+          <w:sz w:val="24"/>
+          <w:szCs w:val="24"/>
+        </w:rPr>
+      </w:pPr>
+    </w:p>
+    <w:p>
+      <w:pPr>
+        <w:spacing w:line="360" w:lineRule="auto"/>
+        <w:jc w:val="both"/>
+        <w:rPr>
+          <w:rFonts w:ascii="Tahoma" w:hAnsi="Tahoma" w:cs="Tahoma"/>
+          <w:b/>
+          <w:bCs/>
+          <w:sz w:val="24"/>
+          <w:szCs w:val="24"/>
+        </w:rPr>
+      </w:pPr>
+    </w:p>
+    <w:p>
+      <w:pPr>
+        <w:spacing w:line="360" w:lineRule="auto"/>
+        <w:jc w:val="both"/>
+        <w:rPr>
+          <w:rFonts w:ascii="Tahoma" w:hAnsi="Tahoma" w:cs="Tahoma"/>
+          <w:b/>
+          <w:bCs/>
+          <w:sz w:val="24"/>
+          <w:szCs w:val="24"/>
+        </w:rPr>
+      </w:pPr>
+    </w:p>
+    <w:p>
+      <w:pPr>
+        <w:spacing w:line="360" w:lineRule="auto"/>
+        <w:jc w:val="both"/>
+        <w:rPr>
+          <w:rFonts w:ascii="Tahoma" w:hAnsi="Tahoma" w:cs="Tahoma"/>
+          <w:b/>
+          <w:bCs/>
+          <w:sz w:val="24"/>
+          <w:szCs w:val="24"/>
+        </w:rPr>
+      </w:pPr>
+    </w:p>
+    <w:p>
+      <w:pPr>
+        <w:spacing w:line="360" w:lineRule="auto"/>
+        <w:jc w:val="both"/>
+        <w:rPr>
+          <w:rFonts w:ascii="Tahoma" w:hAnsi="Tahoma" w:cs="Tahoma"/>
+          <w:b/>
+          <w:bCs/>
+          <w:sz w:val="24"/>
+          <w:szCs w:val="24"/>
+        </w:rPr>
+      </w:pPr>
+    </w:p>
+    <w:p>
+      <w:pPr>
+        <w:spacing w:line="360" w:lineRule="auto"/>
+        <w:jc w:val="both"/>
+        <w:rPr>
+          <w:rFonts w:ascii="Tahoma" w:hAnsi="Tahoma" w:cs="Tahoma"/>
+          <w:b/>
+          <w:bCs/>
+          <w:sz w:val="24"/>
+          <w:szCs w:val="24"/>
+        </w:rPr>
+      </w:pPr>
+    </w:p>
+    <w:p>
+      <w:pPr>
+        <w:spacing w:line="360" w:lineRule="auto"/>
+        <w:jc w:val="both"/>
+        <w:rPr>
+          <w:rFonts w:ascii="Tahoma" w:hAnsi="Tahoma" w:cs="Tahoma"/>
+          <w:b/>
+          <w:bCs/>
+          <w:sz w:val="24"/>
+          <w:szCs w:val="24"/>
+        </w:rPr>
+      </w:pPr>
+    </w:p>
+    <w:p>
+      <w:pPr>
+        <w:spacing w:line="360" w:lineRule="auto"/>
+        <w:jc w:val="both"/>
+        <w:rPr>
+          <w:rFonts w:ascii="Tahoma" w:hAnsi="Tahoma" w:cs="Tahoma"/>
+          <w:sz w:val="24"/>
+          <w:szCs w:val="24"/>
+        </w:rPr>
+      </w:pPr>
+      <w:r>
+        <w:rPr>
+          <w:rFonts w:ascii="Tahoma" w:hAnsi="Tahoma" w:cs="Tahoma"/>
+          <w:b/>
+          <w:bCs/>
+          <w:sz w:val="24"/>
+          <w:szCs w:val="24"/>
+        </w:rPr>
+        <w:t xml:space="preserve">Part 4: </w:t>
+      </w:r>
+      <w:r>
+        <w:rPr>
+          <w:rFonts w:ascii="Tahoma" w:hAnsi="Tahoma" w:cs="Tahoma"/>
+          <w:sz w:val="24"/>
+          <w:szCs w:val="24"/>
+        </w:rPr>
+        <w:t>Data Integrity and Optimization</w:t>
+      </w:r>
+    </w:p>
+    <w:p>
+      <w:pPr>
+        <w:pStyle w:val="ListParagraph"/>
+        <w:numPr>
+          <w:ilvl w:val="0"/>
+          <w:numId w:val="1"/>
+        </w:numPr>
+        <w:spacing w:line="360" w:lineRule="auto"/>
+        <w:jc w:val="both"/>
+        <w:rPr>
+          <w:rFonts w:ascii="Tahoma" w:hAnsi="Tahoma" w:cs="Tahoma"/>
+          <w:sz w:val="24"/>
+          <w:szCs w:val="24"/>
+        </w:rPr>
+      </w:pPr>
+      <w:r>
+        <w:rPr>
+          <w:rFonts w:ascii="Tahoma" w:hAnsi="Tahoma" w:cs="Tahoma"/>
+          <w:sz w:val="24"/>
+          <w:szCs w:val="24"/>
+        </w:rPr>
+        <w:t>Explain how you would ensure</w:t>
+      </w:r>
+      <w:r>
+        <w:rPr>
+          <w:rFonts w:ascii="Tahoma" w:hAnsi="Tahoma" w:cs="Tahoma"/>
+          <w:sz w:val="24"/>
+          <w:szCs w:val="24"/>
+        </w:rPr>
+        <w:t xml:space="preserve"> t</w:t>
+      </w:r>
+      <w:r>
+        <w:rPr>
+          <w:rFonts w:ascii="Tahoma" w:hAnsi="Tahoma" w:cs="Tahoma"/>
+          <w:sz w:val="24"/>
+          <w:szCs w:val="24"/>
+        </w:rPr>
+        <w:t>he prevention of borrowing books when no copies are available.</w:t>
+      </w:r>
+    </w:p>
+    <w:p>
+      <w:pPr>
+        <w:spacing w:line="360" w:lineRule="auto"/>
+        <w:ind w:left="360"/>
+        <w:jc w:val="both"/>
+        <w:rPr>
+          <w:rFonts w:ascii="Tahoma" w:hAnsi="Tahoma" w:cs="Tahoma"/>
+          <w:sz w:val="24"/>
+          <w:szCs w:val="24"/>
+        </w:rPr>
+      </w:pPr>
+      <w:r>
+        <w:rPr>
+          <w:rFonts w:ascii="Tahoma" w:hAnsi="Tahoma" w:cs="Tahoma"/>
+          <w:sz w:val="24"/>
+          <w:szCs w:val="24"/>
+        </w:rPr>
+        <w:drawing>
+          <wp:inline distT="0" distB="0" distL="0" distR="0" wp14:anchorId="5149E17A" wp14:editId="6AADB8D9">
+            <wp:extent cx="5943600" cy="3383280"/>
+            <wp:effectExtent l="0" t="0" r="0" b="7620"/>
+            <wp:docPr id="360473693" name="Picture 1" descr="A computer screen shot of text&#10;&#10;Description automatically generated"/>
+            <wp:cNvGraphicFramePr>
+              <a:graphicFrameLocks xmlns:a="http://schemas.openxmlformats.org/drawingml/2006/main" noChangeAspect="1"/>
+            </wp:cNvGraphicFramePr>
+            <a:graphic xmlns:a="http://schemas.openxmlformats.org/drawingml/2006/main">
+              <a:graphicData uri="http://schemas.openxmlformats.org/drawingml/2006/picture">
+                <pic:pic xmlns:pic="http://schemas.openxmlformats.org/drawingml/2006/picture">
+                  <pic:nvPicPr>
+                    <pic:cNvPr id="360473693" name="Picture 1" descr="A computer screen shot of text&#10;&#10;Description automatically generated"/>
+                    <pic:cNvPicPr/>
+                  </pic:nvPicPr>
+                  <pic:blipFill>
+                    <a:blip r:embed="rId16"/>
+                    <a:stretch>
+                      <a:fillRect/>
+                    </a:stretch>
+                  </pic:blipFill>
+                  <pic:spPr>
+                    <a:xfrm>
+                      <a:off x="0" y="0"/>
+                      <a:ext cx="5943600" cy="3383280"/>
+                    </a:xfrm>
+                    <a:prstGeom prst="rect">
+                      <a:avLst/>
+                    </a:prstGeom>
+                  </pic:spPr>
+                </pic:pic>
+              </a:graphicData>
+            </a:graphic>
+          </wp:inline>
+        </w:drawing>
+      </w:r>
+    </w:p>
+    <w:p>
+      <w:pPr>
+        <w:spacing w:line="360" w:lineRule="auto"/>
+        <w:ind w:left="360" w:firstLine="360"/>
+        <w:jc w:val="both"/>
+        <w:rPr>
+          <w:rFonts w:ascii="Tahoma" w:hAnsi="Tahoma" w:cs="Tahoma"/>
+          <w:sz w:val="24"/>
+          <w:szCs w:val="24"/>
+        </w:rPr>
+      </w:pPr>
+      <w:r>
+        <w:rPr>
+          <w:rFonts w:ascii="Tahoma" w:hAnsi="Tahoma" w:cs="Tahoma"/>
+          <w:sz w:val="24"/>
+          <w:szCs w:val="24"/>
+        </w:rPr>
+        <w:t xml:space="preserve">This query defines a trigger function </w:t>
+      </w:r>
+      <w:proofErr w:type="spellStart"/>
+      <w:r>
+        <w:rPr>
+          <w:rFonts w:ascii="Tahoma" w:hAnsi="Tahoma" w:cs="Tahoma"/>
+          <w:sz w:val="24"/>
+          <w:szCs w:val="24"/>
+        </w:rPr>
+        <w:t>prevent_borrowing_unavailable_books</w:t>
+      </w:r>
+      <w:proofErr w:type="spellEnd"/>
+      <w:r>
+        <w:rPr>
+          <w:rFonts w:ascii="Tahoma" w:hAnsi="Tahoma" w:cs="Tahoma"/>
+          <w:sz w:val="24"/>
+          <w:szCs w:val="24"/>
+        </w:rPr>
+        <w:t xml:space="preserve"> that ensures a user cannot borrow a book if no copies are available. Before a new book loan is recorded in the </w:t>
+      </w:r>
+      <w:proofErr w:type="spellStart"/>
+      <w:r>
+        <w:rPr>
+          <w:rFonts w:ascii="Tahoma" w:hAnsi="Tahoma" w:cs="Tahoma"/>
+          <w:sz w:val="24"/>
+          <w:szCs w:val="24"/>
+        </w:rPr>
+        <w:t>Book_Loans</w:t>
+      </w:r>
+      <w:proofErr w:type="spellEnd"/>
+      <w:r>
+        <w:rPr>
+          <w:rFonts w:ascii="Tahoma" w:hAnsi="Tahoma" w:cs="Tahoma"/>
+          <w:sz w:val="24"/>
+          <w:szCs w:val="24"/>
+        </w:rPr>
+        <w:t xml:space="preserve"> table, the function checks if the </w:t>
+      </w:r>
+      <w:proofErr w:type="spellStart"/>
+      <w:r>
+        <w:rPr>
+          <w:rFonts w:ascii="Tahoma" w:hAnsi="Tahoma" w:cs="Tahoma"/>
+          <w:sz w:val="24"/>
+          <w:szCs w:val="24"/>
+        </w:rPr>
+        <w:t>quantity_available</w:t>
+      </w:r>
+      <w:proofErr w:type="spellEnd"/>
+      <w:r>
+        <w:rPr>
+          <w:rFonts w:ascii="Tahoma" w:hAnsi="Tahoma" w:cs="Tahoma"/>
+          <w:sz w:val="24"/>
+          <w:szCs w:val="24"/>
+        </w:rPr>
+        <w:t xml:space="preserve"> for the specified book (</w:t>
+      </w:r>
+      <w:proofErr w:type="spellStart"/>
+      <w:r>
+        <w:rPr>
+          <w:rFonts w:ascii="Tahoma" w:hAnsi="Tahoma" w:cs="Tahoma"/>
+          <w:sz w:val="24"/>
+          <w:szCs w:val="24"/>
+        </w:rPr>
+        <w:t>isbn</w:t>
+      </w:r>
+      <w:proofErr w:type="spellEnd"/>
+      <w:r>
+        <w:rPr>
+          <w:rFonts w:ascii="Tahoma" w:hAnsi="Tahoma" w:cs="Tahoma"/>
+          <w:sz w:val="24"/>
+          <w:szCs w:val="24"/>
+        </w:rPr>
+        <w:t xml:space="preserve">) is greater than zero. If not, it raises an exception, preventing the loan. If copies are available, the quantity is decreased by 1 to reflect the borrowed book. The trigger </w:t>
+      </w:r>
+      <w:proofErr w:type="spellStart"/>
+      <w:r>
+        <w:rPr>
+          <w:rFonts w:ascii="Tahoma" w:hAnsi="Tahoma" w:cs="Tahoma"/>
+          <w:sz w:val="24"/>
+          <w:szCs w:val="24"/>
+        </w:rPr>
+        <w:t>before_borrowing</w:t>
+      </w:r>
+      <w:proofErr w:type="spellEnd"/>
+      <w:r>
+        <w:rPr>
+          <w:rFonts w:ascii="Tahoma" w:hAnsi="Tahoma" w:cs="Tahoma"/>
+          <w:sz w:val="24"/>
+          <w:szCs w:val="24"/>
+        </w:rPr>
+        <w:t xml:space="preserve"> is set to execute the function before each insert operation on the </w:t>
+      </w:r>
+      <w:proofErr w:type="spellStart"/>
+      <w:r>
+        <w:rPr>
+          <w:rFonts w:ascii="Tahoma" w:hAnsi="Tahoma" w:cs="Tahoma"/>
+          <w:sz w:val="24"/>
+          <w:szCs w:val="24"/>
+        </w:rPr>
+        <w:t>Book_Loans</w:t>
+      </w:r>
+      <w:proofErr w:type="spellEnd"/>
+      <w:r>
+        <w:rPr>
+          <w:rFonts w:ascii="Tahoma" w:hAnsi="Tahoma" w:cs="Tahoma"/>
+          <w:sz w:val="24"/>
+          <w:szCs w:val="24"/>
+        </w:rPr>
+        <w:t xml:space="preserve"> table.</w:t>
+      </w:r>
+    </w:p>
+    <w:p>
+      <w:pPr>
+        <w:spacing w:line="360" w:lineRule="auto"/>
+        <w:jc w:val="both"/>
+        <w:rPr>
+          <w:rFonts w:ascii="Tahoma" w:hAnsi="Tahoma" w:cs="Tahoma"/>
+          <w:sz w:val="24"/>
+          <w:szCs w:val="24"/>
+        </w:rPr>
+      </w:pPr>
+    </w:p>
+    <w:p>
+      <w:pPr>
+        <w:spacing w:line="360" w:lineRule="auto"/>
+        <w:jc w:val="both"/>
+        <w:rPr>
+          <w:rFonts w:ascii="Tahoma" w:hAnsi="Tahoma" w:cs="Tahoma"/>
+          <w:sz w:val="24"/>
+          <w:szCs w:val="24"/>
+        </w:rPr>
+      </w:pPr>
+    </w:p>
+    <w:p>
+      <w:pPr>
+        <w:spacing w:line="360" w:lineRule="auto"/>
+        <w:jc w:val="both"/>
+        <w:rPr>
+          <w:rFonts w:ascii="Tahoma" w:hAnsi="Tahoma" w:cs="Tahoma"/>
+          <w:sz w:val="24"/>
+          <w:szCs w:val="24"/>
+        </w:rPr>
+      </w:pPr>
+    </w:p>
+    <w:p>
+      <w:pPr>
+        <w:spacing w:line="360" w:lineRule="auto"/>
+        <w:jc w:val="both"/>
+        <w:rPr>
+          <w:rFonts w:ascii="Tahoma" w:hAnsi="Tahoma" w:cs="Tahoma"/>
+          <w:sz w:val="24"/>
+          <w:szCs w:val="24"/>
+        </w:rPr>
+      </w:pPr>
+    </w:p>
+    <w:p>
+      <w:pPr>
+        <w:pStyle w:val="ListParagraph"/>
+        <w:numPr>
+          <w:ilvl w:val="0"/>
+          <w:numId w:val="1"/>
+        </w:numPr>
+        <w:spacing w:line="360" w:lineRule="auto"/>
+        <w:jc w:val="both"/>
+        <w:rPr>
+          <w:rFonts w:ascii="Tahoma" w:hAnsi="Tahoma" w:cs="Tahoma"/>
+          <w:sz w:val="24"/>
+          <w:szCs w:val="24"/>
+        </w:rPr>
+      </w:pPr>
+      <w:r>
+        <w:rPr>
+          <w:rFonts w:ascii="Tahoma" w:hAnsi="Tahoma" w:cs="Tahoma"/>
+          <w:sz w:val="24"/>
+          <w:szCs w:val="24"/>
+        </w:rPr>
+        <w:t>Explain how you would ensure</w:t>
+      </w:r>
+      <w:r>
+        <w:rPr>
+          <w:rFonts w:ascii="Tahoma" w:hAnsi="Tahoma" w:cs="Tahoma"/>
+          <w:sz w:val="24"/>
+          <w:szCs w:val="24"/>
+        </w:rPr>
+        <w:t xml:space="preserve"> f</w:t>
+      </w:r>
+      <w:r>
+        <w:rPr>
+          <w:rFonts w:ascii="Tahoma" w:hAnsi="Tahoma" w:cs="Tahoma"/>
+          <w:sz w:val="24"/>
+          <w:szCs w:val="24"/>
+        </w:rPr>
+        <w:t>ast retrieval of overdue loans.</w:t>
+      </w:r>
+    </w:p>
+    <w:p>
+      <w:pPr>
+        <w:spacing w:line="360" w:lineRule="auto"/>
+        <w:jc w:val="both"/>
+        <w:rPr>
+          <w:rFonts w:ascii="Tahoma" w:hAnsi="Tahoma" w:cs="Tahoma"/>
+          <w:sz w:val="24"/>
+          <w:szCs w:val="24"/>
+          <w:lang w:val="en-US"/>
+        </w:rPr>
+      </w:pPr>
+      <w:r>
+        <w:rPr>
+          <w:noProof/>
+        </w:rPr>
+        <w:drawing>
+          <wp:inline distT="0" distB="0" distL="0" distR="0" wp14:anchorId="51AC6D89" wp14:editId="4FCB3E49">
+            <wp:extent cx="5943600" cy="3688715"/>
+            <wp:effectExtent l="0" t="0" r="0" b="6985"/>
+            <wp:docPr id="1841660649" name="Picture 2" descr="A screenshot of a computer&#10;&#10;Description automatically generated"/>
+            <wp:cNvGraphicFramePr>
+              <a:graphicFrameLocks xmlns:a="http://schemas.openxmlformats.org/drawingml/2006/main" noChangeAspect="1"/>
+            </wp:cNvGraphicFramePr>
+            <a:graphic xmlns:a="http://schemas.openxmlformats.org/drawingml/2006/main">
+              <a:graphicData uri="http://schemas.openxmlformats.org/drawingml/2006/picture">
+                <pic:pic xmlns:pic="http://schemas.openxmlformats.org/drawingml/2006/picture">
+                  <pic:nvPicPr>
+                    <pic:cNvPr id="1841660649" name="Picture 2" descr="A screenshot of a computer&#10;&#10;Description automatically generated"/>
+                    <pic:cNvPicPr>
+                      <a:picLocks noChangeAspect="1" noChangeArrowheads="1"/>
+                    </pic:cNvPicPr>
+                  </pic:nvPicPr>
+                  <pic:blipFill>
+                    <a:blip r:embed="rId17" cstate="print">
+                      <a:extLst>
+                        <a:ext uri="{28A0092B-C50C-407E-A947-70E740481C1C}">
+                          <a14:useLocalDpi xmlns:a14="http://schemas.microsoft.com/office/drawing/2010/main" val="0"/>
+                        </a:ext>
+                      </a:extLst>
+                    </a:blip>
+                    <a:srcRect/>
+                    <a:stretch>
+                      <a:fillRect/>
+                    </a:stretch>
+                  </pic:blipFill>
+                  <pic:spPr bwMode="auto">
+                    <a:xfrm>
+                      <a:off x="0" y="0"/>
+                      <a:ext cx="5943600" cy="3688715"/>
+                    </a:xfrm>
+                    <a:prstGeom prst="rect">
+                      <a:avLst/>
+                    </a:prstGeom>
+                    <a:noFill/>
+                    <a:ln>
+                      <a:noFill/>
+                    </a:ln>
+                  </pic:spPr>
+                </pic:pic>
+              </a:graphicData>
+            </a:graphic>
+          </wp:inline>
+        </w:drawing>
+      </w:r>
+    </w:p>
+    <w:p>
+      <w:pPr>
+        <w:spacing w:line="360" w:lineRule="auto"/>
+        <w:ind w:firstLine="720"/>
+        <w:jc w:val="both"/>
+        <w:rPr>
+          <w:rFonts w:ascii="Tahoma" w:hAnsi="Tahoma" w:cs="Tahoma"/>
+          <w:sz w:val="24"/>
+          <w:szCs w:val="24"/>
+        </w:rPr>
+      </w:pPr>
+      <w:r>
+        <w:rPr>
+          <w:rFonts w:ascii="Tahoma" w:hAnsi="Tahoma" w:cs="Tahoma"/>
+          <w:sz w:val="24"/>
+          <w:szCs w:val="24"/>
+        </w:rPr>
+        <w:t xml:space="preserve">This query creates an index on the </w:t>
+      </w:r>
+      <w:proofErr w:type="spellStart"/>
+      <w:r>
+        <w:rPr>
+          <w:rFonts w:ascii="Tahoma" w:hAnsi="Tahoma" w:cs="Tahoma"/>
+          <w:sz w:val="24"/>
+          <w:szCs w:val="24"/>
+        </w:rPr>
+        <w:t>Return_Date</w:t>
+      </w:r>
+      <w:proofErr w:type="spellEnd"/>
+      <w:r>
+        <w:rPr>
+          <w:rFonts w:ascii="Tahoma" w:hAnsi="Tahoma" w:cs="Tahoma"/>
+          <w:sz w:val="24"/>
+          <w:szCs w:val="24"/>
+        </w:rPr>
+        <w:t xml:space="preserve"> and Status columns in the </w:t>
+      </w:r>
+      <w:proofErr w:type="spellStart"/>
+      <w:r>
+        <w:rPr>
+          <w:rFonts w:ascii="Tahoma" w:hAnsi="Tahoma" w:cs="Tahoma"/>
+          <w:sz w:val="24"/>
+          <w:szCs w:val="24"/>
+        </w:rPr>
+        <w:t>Book_Loans</w:t>
+      </w:r>
+      <w:proofErr w:type="spellEnd"/>
+      <w:r>
+        <w:rPr>
+          <w:rFonts w:ascii="Tahoma" w:hAnsi="Tahoma" w:cs="Tahoma"/>
+          <w:sz w:val="24"/>
+          <w:szCs w:val="24"/>
+        </w:rPr>
+        <w:t xml:space="preserve"> table using the CREATE INDEX statement. The index, named </w:t>
+      </w:r>
+      <w:proofErr w:type="spellStart"/>
+      <w:r>
+        <w:rPr>
+          <w:rFonts w:ascii="Tahoma" w:hAnsi="Tahoma" w:cs="Tahoma"/>
+          <w:sz w:val="24"/>
+          <w:szCs w:val="24"/>
+        </w:rPr>
+        <w:t>idx_overdue_loans</w:t>
+      </w:r>
+      <w:proofErr w:type="spellEnd"/>
+      <w:r>
+        <w:rPr>
+          <w:rFonts w:ascii="Tahoma" w:hAnsi="Tahoma" w:cs="Tahoma"/>
+          <w:sz w:val="24"/>
+          <w:szCs w:val="24"/>
+        </w:rPr>
+        <w:t xml:space="preserve">, optimizes the retrieval of overdue loans by allowing faster lookups based on these two columns. The query that follows retrieves overdue loans by joining the </w:t>
+      </w:r>
+      <w:proofErr w:type="spellStart"/>
+      <w:r>
+        <w:rPr>
+          <w:rFonts w:ascii="Tahoma" w:hAnsi="Tahoma" w:cs="Tahoma"/>
+          <w:sz w:val="24"/>
+          <w:szCs w:val="24"/>
+        </w:rPr>
+        <w:t>Book_Loans</w:t>
+      </w:r>
+      <w:proofErr w:type="spellEnd"/>
+      <w:r>
+        <w:rPr>
+          <w:rFonts w:ascii="Tahoma" w:hAnsi="Tahoma" w:cs="Tahoma"/>
+          <w:sz w:val="24"/>
+          <w:szCs w:val="24"/>
+        </w:rPr>
+        <w:t xml:space="preserve">, Users, and Books tables. It filters for loans where the status is 'overdue' and orders the results by the </w:t>
+      </w:r>
+      <w:proofErr w:type="spellStart"/>
+      <w:r>
+        <w:rPr>
+          <w:rFonts w:ascii="Tahoma" w:hAnsi="Tahoma" w:cs="Tahoma"/>
+          <w:sz w:val="24"/>
+          <w:szCs w:val="24"/>
+        </w:rPr>
+        <w:t>loan_date</w:t>
+      </w:r>
+      <w:proofErr w:type="spellEnd"/>
+      <w:r>
+        <w:rPr>
+          <w:rFonts w:ascii="Tahoma" w:hAnsi="Tahoma" w:cs="Tahoma"/>
+          <w:sz w:val="24"/>
+          <w:szCs w:val="24"/>
+        </w:rPr>
+        <w:t xml:space="preserve"> in ascending order. This approach ensures that overdue loans are retrieved efficiently, even with large datasets, by utilizing the created index for faster query execution.</w:t>
+      </w:r>
+    </w:p>
+    <w:p>
+      <w:pPr>
+        <w:spacing w:line="360" w:lineRule="auto"/>
+        <w:jc w:val="both"/>
+        <w:rPr>
+          <w:rFonts w:ascii="Tahoma" w:hAnsi="Tahoma" w:cs="Tahoma"/>
+          <w:sz w:val="24"/>
+          <w:szCs w:val="24"/>
+        </w:rPr>
+      </w:pPr>
+    </w:p>
+    <w:p>
+      <w:pPr>
+        <w:spacing w:line="360" w:lineRule="auto"/>
+        <w:jc w:val="both"/>
+        <w:rPr>
+          <w:rFonts w:ascii="Tahoma" w:hAnsi="Tahoma" w:cs="Tahoma"/>
+          <w:sz w:val="24"/>
+          <w:szCs w:val="24"/>
+        </w:rPr>
+      </w:pPr>
+    </w:p>
+    <w:p>
+      <w:pPr>
+        <w:spacing w:line="360" w:lineRule="auto"/>
+        <w:jc w:val="both"/>
+        <w:rPr>
+          <w:rFonts w:ascii="Tahoma" w:hAnsi="Tahoma" w:cs="Tahoma"/>
+          <w:sz w:val="24"/>
+          <w:szCs w:val="24"/>
+        </w:rPr>
+      </w:pPr>
+    </w:p>
+    <w:p>
+      <w:pPr>
+        <w:spacing w:line="360" w:lineRule="auto"/>
+        <w:jc w:val="both"/>
+        <w:rPr>
+          <w:rFonts w:ascii="Tahoma" w:hAnsi="Tahoma" w:cs="Tahoma"/>
+          <w:sz w:val="24"/>
+          <w:szCs w:val="24"/>
+        </w:rPr>
+      </w:pPr>
+    </w:p>
+    <w:p>
+      <w:pPr>
+        <w:spacing w:line="360" w:lineRule="auto"/>
+        <w:jc w:val="both"/>
+        <w:rPr>
+          <w:rFonts w:ascii="Tahoma" w:hAnsi="Tahoma" w:cs="Tahoma"/>
+          <w:sz w:val="24"/>
+          <w:szCs w:val="24"/>
+        </w:rPr>
+      </w:pPr>
+      <w:r>
+        <w:rPr>
+          <w:rFonts w:ascii="Tahoma" w:hAnsi="Tahoma" w:cs="Tahoma"/>
+          <w:b/>
+          <w:bCs/>
+          <w:sz w:val="24"/>
+          <w:szCs w:val="24"/>
+        </w:rPr>
+        <w:t xml:space="preserve">Part 5: </w:t>
+      </w:r>
+      <w:r>
+        <w:rPr>
+          <w:rFonts w:ascii="Tahoma" w:hAnsi="Tahoma" w:cs="Tahoma"/>
+          <w:sz w:val="24"/>
+          <w:szCs w:val="24"/>
+        </w:rPr>
+        <w:t>Reflection.</w:t>
+      </w:r>
+    </w:p>
+    <w:p>
+      <w:pPr>
+        <w:spacing w:line="360" w:lineRule="auto"/>
+        <w:ind w:firstLine="720"/>
+        <w:jc w:val="both"/>
+        <w:rPr>
+          <w:rFonts w:ascii="Tahoma" w:hAnsi="Tahoma" w:cs="Tahoma"/>
+          <w:sz w:val="24"/>
+          <w:szCs w:val="24"/>
+        </w:rPr>
+      </w:pPr>
+      <w:r>
+        <w:rPr>
+          <w:rFonts w:ascii="Tahoma" w:hAnsi="Tahoma" w:cs="Tahoma"/>
+          <w:sz w:val="24"/>
+          <w:szCs w:val="24"/>
+        </w:rPr>
+        <w:t xml:space="preserve">When scaling the database to accommodate millions of users and books, a few challenges might come up. First, there’s the issue of performance and query speed—retrieving large amounts of data, like overdue loans or book details, might slow things down. To fix this, indexing frequently searched columns like </w:t>
+      </w:r>
+      <w:proofErr w:type="spellStart"/>
+      <w:r>
+        <w:rPr>
+          <w:rFonts w:ascii="Tahoma" w:hAnsi="Tahoma" w:cs="Tahoma"/>
+          <w:sz w:val="24"/>
+          <w:szCs w:val="24"/>
+        </w:rPr>
+        <w:t>User_ID</w:t>
+      </w:r>
+      <w:proofErr w:type="spellEnd"/>
+      <w:r>
+        <w:rPr>
+          <w:rFonts w:ascii="Tahoma" w:hAnsi="Tahoma" w:cs="Tahoma"/>
+          <w:sz w:val="24"/>
+          <w:szCs w:val="24"/>
+        </w:rPr>
+        <w:t xml:space="preserve">, ISBN, </w:t>
+      </w:r>
+      <w:proofErr w:type="spellStart"/>
+      <w:r>
+        <w:rPr>
+          <w:rFonts w:ascii="Tahoma" w:hAnsi="Tahoma" w:cs="Tahoma"/>
+          <w:sz w:val="24"/>
+          <w:szCs w:val="24"/>
+        </w:rPr>
+        <w:t>Return_Date</w:t>
+      </w:r>
+      <w:proofErr w:type="spellEnd"/>
+      <w:r>
+        <w:rPr>
+          <w:rFonts w:ascii="Tahoma" w:hAnsi="Tahoma" w:cs="Tahoma"/>
+          <w:sz w:val="24"/>
+          <w:szCs w:val="24"/>
+        </w:rPr>
+        <w:t xml:space="preserve">, and Status can help speed up query execution and make data retrieval faster. Another concern is the database size and storage—storing tons of data can eventually lead to performance problems. A solution for this would be data partitioning, like splitting the </w:t>
+      </w:r>
+      <w:proofErr w:type="spellStart"/>
+      <w:r>
+        <w:rPr>
+          <w:rFonts w:ascii="Tahoma" w:hAnsi="Tahoma" w:cs="Tahoma"/>
+          <w:sz w:val="24"/>
+          <w:szCs w:val="24"/>
+        </w:rPr>
+        <w:t>Book_Loans</w:t>
+      </w:r>
+      <w:proofErr w:type="spellEnd"/>
+      <w:r>
+        <w:rPr>
+          <w:rFonts w:ascii="Tahoma" w:hAnsi="Tahoma" w:cs="Tahoma"/>
+          <w:sz w:val="24"/>
+          <w:szCs w:val="24"/>
+        </w:rPr>
+        <w:t xml:space="preserve"> table by date or region, which helps spread out the data and improves performance. Concurrency and data integrity might also be an issue, especially when lots of users are borrowing books at once. Using transaction management and locking mechanisms, like optimistic or pessimistic locking, can help avoid conflicts and keep the data consistent. As the system grows, maintaining availability is key, so implementing database replication and load balancing can ensure the system stays up and running without interruptions. Lastly, backup and recovery processes need to be efficient to handle all the growing data. Automating incremental backups and using cloud-based solutions for disaster recovery can help ensure a fast recovery and reduce data loss.</w:t>
+      </w:r>
+    </w:p>
+    <w:p>
+      <w:pPr>
+        <w:spacing w:line="360" w:lineRule="auto"/>
+        <w:jc w:val="both"/>
+        <w:rPr>
+          <w:rFonts w:ascii="Tahoma" w:hAnsi="Tahoma" w:cs="Tahoma"/>
+          <w:sz w:val="24"/>
+          <w:szCs w:val="24"/>
+        </w:rPr>
+      </w:pPr>
+    </w:p>
+    <w:p>
+      <w:pPr>
+        <w:spacing w:line="360" w:lineRule="auto"/>
+        <w:jc w:val="both"/>
+        <w:rPr>
+          <w:rFonts w:ascii="Tahoma" w:hAnsi="Tahoma" w:cs="Tahoma"/>
+          <w:b/>
+          <w:bCs/>
+          <w:sz w:val="24"/>
+          <w:szCs w:val="24"/>
+        </w:rPr>
+      </w:pPr>
+      <w:r>
+        <w:rPr>
+          <w:rFonts w:ascii="Tahoma" w:hAnsi="Tahoma" w:cs="Tahoma"/>
+          <w:b/>
+          <w:bCs/>
+          <w:sz w:val="24"/>
+          <w:szCs w:val="24"/>
+        </w:rPr>
+        <w:t xml:space="preserve">Assumptions made: </w:t>
+      </w:r>
+    </w:p>
+    <w:p>
+      <w:pPr>
+        <w:pStyle w:val="ListParagraph"/>
+        <w:numPr>
+          <w:ilvl w:val="0"/>
+          <w:numId w:val="2"/>
+        </w:numPr>
+        <w:spacing w:line="360" w:lineRule="auto"/>
+        <w:jc w:val="both"/>
+        <w:rPr>
+          <w:rFonts w:ascii="Tahoma" w:hAnsi="Tahoma" w:cs="Tahoma"/>
+          <w:b/>
+          <w:bCs/>
+          <w:sz w:val="24"/>
+          <w:szCs w:val="24"/>
+        </w:rPr>
+      </w:pPr>
+      <w:r>
+        <w:rPr>
+          <w:rFonts w:ascii="Tahoma" w:hAnsi="Tahoma" w:cs="Tahoma"/>
+          <w:sz w:val="24"/>
+          <w:szCs w:val="24"/>
+        </w:rPr>
+        <w:t>I assumed that the Primary Key of the Books table is the ISBN since it is unique in every book.</w:t>
+      </w:r>
     </w:p>
     <w:sectPr>
       <w:pgSz w:w="12240" w:h="15840"/>
@@ -663,6 +3173,242 @@
     </w:p>
   </w:footnote>
 </w:footnotes>
+</file>
+
+<file path=word/numbering.xml><?xml version="1.0" encoding="utf-8"?>
+<w:numbering xmlns:wpc="http://schemas.microsoft.com/office/word/2010/wordprocessingCanvas" xmlns:cx="http://schemas.microsoft.com/office/drawing/2014/chartex" xmlns:cx1="http://schemas.microsoft.com/office/drawing/2015/9/8/chartex" xmlns:cx2="http://schemas.microsoft.com/office/drawing/2015/10/21/chartex" xmlns:cx3="http://schemas.microsoft.com/office/drawing/2016/5/9/chartex" xmlns:cx4="http://schemas.microsoft.com/office/drawing/2016/5/10/chartex" xmlns:cx5="http://schemas.microsoft.com/office/drawing/2016/5/11/chartex" xmlns:cx6="http://schemas.microsoft.com/office/drawing/2016/5/12/chartex" xmlns:cx7="http://schemas.microsoft.com/office/drawing/2016/5/13/chartex" xmlns:cx8="http://schemas.microsoft.com/office/drawing/2016/5/14/chartex" xmlns:mc="http://schemas.openxmlformats.org/markup-compatibility/2006" xmlns:aink="http://schemas.microsoft.com/office/drawing/2016/ink" xmlns:am3d="http://schemas.microsoft.com/office/drawing/2017/model3d" xmlns:o="urn:schemas-microsoft-com:office:office" xmlns:oel="http://schemas.microsoft.com/office/2019/extlst" xmlns:r="http://schemas.openxmlformats.org/officeDocument/2006/relationships" xmlns:m="http://schemas.openxmlformats.org/officeDocument/2006/math" xmlns:v="urn:schemas-microsoft-com:vml" xmlns:wp14="http://schemas.microsoft.com/office/word/2010/wordprocessingDrawing" xmlns:wp="http://schemas.openxmlformats.org/drawingml/2006/wordprocessingDrawing" xmlns:w10="urn:schemas-microsoft-com:office:word" xmlns:w="http://schemas.openxmlformats.org/wordprocessingml/2006/main" xmlns:w14="http://schemas.microsoft.com/office/word/2010/wordml" xmlns:w15="http://schemas.microsoft.com/office/word/2012/wordml" xmlns:w16cex="http://schemas.microsoft.com/office/word/2018/wordml/cex" xmlns:w16cid="http://schemas.microsoft.com/office/word/2016/wordml/cid" xmlns:w16="http://schemas.microsoft.com/office/word/2018/wordml" xmlns:w16du="http://schemas.microsoft.com/office/word/2023/wordml/word16du" xmlns:w16sdtdh="http://schemas.microsoft.com/office/word/2020/wordml/sdtdatahash" xmlns:w16se="http://schemas.microsoft.com/office/word/2015/wordml/symex" xmlns:wpg="http://schemas.microsoft.com/office/word/2010/wordprocessingGroup" xmlns:wpi="http://schemas.microsoft.com/office/word/2010/wordprocessingInk" xmlns:wne="http://schemas.microsoft.com/office/word/2006/wordml" xmlns:wps="http://schemas.microsoft.com/office/word/2010/wordprocessingShape" mc:Ignorable="w14 w15 w16se w16cid w16 w16cex w16sdtdh w16du wp14">
+  <w:abstractNum w:abstractNumId="0" w15:restartNumberingAfterBreak="0">
+    <w:nsid w:val="225E21D3"/>
+    <w:multiLevelType w:val="hybridMultilevel"/>
+    <w:tmpl w:val="4AFE5FB2"/>
+    <w:lvl w:ilvl="0" w:tplc="34090003">
+      <w:start w:val="1"/>
+      <w:numFmt w:val="bullet"/>
+      <w:lvlText w:val="o"/>
+      <w:lvlJc w:val="left"/>
+      <w:pPr>
+        <w:ind w:left="720" w:hanging="360"/>
+      </w:pPr>
+      <w:rPr>
+        <w:rFonts w:ascii="Courier New" w:hAnsi="Courier New" w:cs="Courier New" w:hint="default"/>
+      </w:rPr>
+    </w:lvl>
+    <w:lvl w:ilvl="1" w:tplc="34090003" w:tentative="1">
+      <w:start w:val="1"/>
+      <w:numFmt w:val="bullet"/>
+      <w:lvlText w:val="o"/>
+      <w:lvlJc w:val="left"/>
+      <w:pPr>
+        <w:ind w:left="1440" w:hanging="360"/>
+      </w:pPr>
+      <w:rPr>
+        <w:rFonts w:ascii="Courier New" w:hAnsi="Courier New" w:cs="Courier New" w:hint="default"/>
+      </w:rPr>
+    </w:lvl>
+    <w:lvl w:ilvl="2" w:tplc="34090005" w:tentative="1">
+      <w:start w:val="1"/>
+      <w:numFmt w:val="bullet"/>
+      <w:lvlText w:val=""/>
+      <w:lvlJc w:val="left"/>
+      <w:pPr>
+        <w:ind w:left="2160" w:hanging="360"/>
+      </w:pPr>
+      <w:rPr>
+        <w:rFonts w:ascii="Wingdings" w:hAnsi="Wingdings" w:hint="default"/>
+      </w:rPr>
+    </w:lvl>
+    <w:lvl w:ilvl="3" w:tplc="34090001" w:tentative="1">
+      <w:start w:val="1"/>
+      <w:numFmt w:val="bullet"/>
+      <w:lvlText w:val=""/>
+      <w:lvlJc w:val="left"/>
+      <w:pPr>
+        <w:ind w:left="2880" w:hanging="360"/>
+      </w:pPr>
+      <w:rPr>
+        <w:rFonts w:ascii="Symbol" w:hAnsi="Symbol" w:hint="default"/>
+      </w:rPr>
+    </w:lvl>
+    <w:lvl w:ilvl="4" w:tplc="34090003" w:tentative="1">
+      <w:start w:val="1"/>
+      <w:numFmt w:val="bullet"/>
+      <w:lvlText w:val="o"/>
+      <w:lvlJc w:val="left"/>
+      <w:pPr>
+        <w:ind w:left="3600" w:hanging="360"/>
+      </w:pPr>
+      <w:rPr>
+        <w:rFonts w:ascii="Courier New" w:hAnsi="Courier New" w:cs="Courier New" w:hint="default"/>
+      </w:rPr>
+    </w:lvl>
+    <w:lvl w:ilvl="5" w:tplc="34090005" w:tentative="1">
+      <w:start w:val="1"/>
+      <w:numFmt w:val="bullet"/>
+      <w:lvlText w:val=""/>
+      <w:lvlJc w:val="left"/>
+      <w:pPr>
+        <w:ind w:left="4320" w:hanging="360"/>
+      </w:pPr>
+      <w:rPr>
+        <w:rFonts w:ascii="Wingdings" w:hAnsi="Wingdings" w:hint="default"/>
+      </w:rPr>
+    </w:lvl>
+    <w:lvl w:ilvl="6" w:tplc="34090001" w:tentative="1">
+      <w:start w:val="1"/>
+      <w:numFmt w:val="bullet"/>
+      <w:lvlText w:val=""/>
+      <w:lvlJc w:val="left"/>
+      <w:pPr>
+        <w:ind w:left="5040" w:hanging="360"/>
+      </w:pPr>
+      <w:rPr>
+        <w:rFonts w:ascii="Symbol" w:hAnsi="Symbol" w:hint="default"/>
+      </w:rPr>
+    </w:lvl>
+    <w:lvl w:ilvl="7" w:tplc="34090003" w:tentative="1">
+      <w:start w:val="1"/>
+      <w:numFmt w:val="bullet"/>
+      <w:lvlText w:val="o"/>
+      <w:lvlJc w:val="left"/>
+      <w:pPr>
+        <w:ind w:left="5760" w:hanging="360"/>
+      </w:pPr>
+      <w:rPr>
+        <w:rFonts w:ascii="Courier New" w:hAnsi="Courier New" w:cs="Courier New" w:hint="default"/>
+      </w:rPr>
+    </w:lvl>
+    <w:lvl w:ilvl="8" w:tplc="34090005" w:tentative="1">
+      <w:start w:val="1"/>
+      <w:numFmt w:val="bullet"/>
+      <w:lvlText w:val=""/>
+      <w:lvlJc w:val="left"/>
+      <w:pPr>
+        <w:ind w:left="6480" w:hanging="360"/>
+      </w:pPr>
+      <w:rPr>
+        <w:rFonts w:ascii="Wingdings" w:hAnsi="Wingdings" w:hint="default"/>
+      </w:rPr>
+    </w:lvl>
+  </w:abstractNum>
+  <w:abstractNum w:abstractNumId="1" w15:restartNumberingAfterBreak="0">
+    <w:nsid w:val="38AD7F45"/>
+    <w:multiLevelType w:val="hybridMultilevel"/>
+    <w:tmpl w:val="4A446940"/>
+    <w:lvl w:ilvl="0" w:tplc="CCF42A7C">
+      <w:numFmt w:val="bullet"/>
+      <w:lvlText w:val="-"/>
+      <w:lvlJc w:val="left"/>
+      <w:pPr>
+        <w:ind w:left="432" w:hanging="360"/>
+      </w:pPr>
+      <w:rPr>
+        <w:rFonts w:ascii="Tahoma" w:eastAsiaTheme="minorHAnsi" w:hAnsi="Tahoma" w:cs="Tahoma" w:hint="default"/>
+      </w:rPr>
+    </w:lvl>
+    <w:lvl w:ilvl="1" w:tplc="34090003" w:tentative="1">
+      <w:start w:val="1"/>
+      <w:numFmt w:val="bullet"/>
+      <w:lvlText w:val="o"/>
+      <w:lvlJc w:val="left"/>
+      <w:pPr>
+        <w:ind w:left="1152" w:hanging="360"/>
+      </w:pPr>
+      <w:rPr>
+        <w:rFonts w:ascii="Courier New" w:hAnsi="Courier New" w:cs="Courier New" w:hint="default"/>
+      </w:rPr>
+    </w:lvl>
+    <w:lvl w:ilvl="2" w:tplc="34090005" w:tentative="1">
+      <w:start w:val="1"/>
+      <w:numFmt w:val="bullet"/>
+      <w:lvlText w:val=""/>
+      <w:lvlJc w:val="left"/>
+      <w:pPr>
+        <w:ind w:left="1872" w:hanging="360"/>
+      </w:pPr>
+      <w:rPr>
+        <w:rFonts w:ascii="Wingdings" w:hAnsi="Wingdings" w:hint="default"/>
+      </w:rPr>
+    </w:lvl>
+    <w:lvl w:ilvl="3" w:tplc="34090001" w:tentative="1">
+      <w:start w:val="1"/>
+      <w:numFmt w:val="bullet"/>
+      <w:lvlText w:val=""/>
+      <w:lvlJc w:val="left"/>
+      <w:pPr>
+        <w:ind w:left="2592" w:hanging="360"/>
+      </w:pPr>
+      <w:rPr>
+        <w:rFonts w:ascii="Symbol" w:hAnsi="Symbol" w:hint="default"/>
+      </w:rPr>
+    </w:lvl>
+    <w:lvl w:ilvl="4" w:tplc="34090003" w:tentative="1">
+      <w:start w:val="1"/>
+      <w:numFmt w:val="bullet"/>
+      <w:lvlText w:val="o"/>
+      <w:lvlJc w:val="left"/>
+      <w:pPr>
+        <w:ind w:left="3312" w:hanging="360"/>
+      </w:pPr>
+      <w:rPr>
+        <w:rFonts w:ascii="Courier New" w:hAnsi="Courier New" w:cs="Courier New" w:hint="default"/>
+      </w:rPr>
+    </w:lvl>
+    <w:lvl w:ilvl="5" w:tplc="34090005" w:tentative="1">
+      <w:start w:val="1"/>
+      <w:numFmt w:val="bullet"/>
+      <w:lvlText w:val=""/>
+      <w:lvlJc w:val="left"/>
+      <w:pPr>
+        <w:ind w:left="4032" w:hanging="360"/>
+      </w:pPr>
+      <w:rPr>
+        <w:rFonts w:ascii="Wingdings" w:hAnsi="Wingdings" w:hint="default"/>
+      </w:rPr>
+    </w:lvl>
+    <w:lvl w:ilvl="6" w:tplc="34090001" w:tentative="1">
+      <w:start w:val="1"/>
+      <w:numFmt w:val="bullet"/>
+      <w:lvlText w:val=""/>
+      <w:lvlJc w:val="left"/>
+      <w:pPr>
+        <w:ind w:left="4752" w:hanging="360"/>
+      </w:pPr>
+      <w:rPr>
+        <w:rFonts w:ascii="Symbol" w:hAnsi="Symbol" w:hint="default"/>
+      </w:rPr>
+    </w:lvl>
+    <w:lvl w:ilvl="7" w:tplc="34090003" w:tentative="1">
+      <w:start w:val="1"/>
+      <w:numFmt w:val="bullet"/>
+      <w:lvlText w:val="o"/>
+      <w:lvlJc w:val="left"/>
+      <w:pPr>
+        <w:ind w:left="5472" w:hanging="360"/>
+      </w:pPr>
+      <w:rPr>
+        <w:rFonts w:ascii="Courier New" w:hAnsi="Courier New" w:cs="Courier New" w:hint="default"/>
+      </w:rPr>
+    </w:lvl>
+    <w:lvl w:ilvl="8" w:tplc="34090005" w:tentative="1">
+      <w:start w:val="1"/>
+      <w:numFmt w:val="bullet"/>
+      <w:lvlText w:val=""/>
+      <w:lvlJc w:val="left"/>
+      <w:pPr>
+        <w:ind w:left="6192" w:hanging="360"/>
+      </w:pPr>
+      <w:rPr>
+        <w:rFonts w:ascii="Wingdings" w:hAnsi="Wingdings" w:hint="default"/>
+      </w:rPr>
+    </w:lvl>
+  </w:abstractNum>
+  <w:num w:numId="1" w16cid:durableId="1293636810">
+    <w:abstractNumId w:val="0"/>
+  </w:num>
+  <w:num w:numId="2" w16cid:durableId="1469322690">
+    <w:abstractNumId w:val="1"/>
+  </w:num>
+</w:numbering>
 </file>
 
 <file path=word/styles.xml><?xml version="1.0" encoding="utf-8"?>

</xml_diff>